<commit_message>
Updated *.tex file for compilation
</commit_message>
<xml_diff>
--- a/assignment3-questions.docx
+++ b/assignment3-questions.docx
@@ -104,7 +104,7 @@
     <w:p>
       <w:pPr>
         <w:jc w:val="center"/>
-        <w:ind w:right="60"/>
+        <w:ind w:right="6"/>
         <w:spacing w:after="0"/>
         <w:rPr>
           <w:sz w:val="20"/>
@@ -246,7 +246,7 @@
     <w:p>
       <w:pPr>
         <w:jc w:val="center"/>
-        <w:ind w:right="60"/>
+        <w:ind w:right="6"/>
         <w:spacing w:after="0"/>
         <w:rPr>
           <w:sz w:val="20"/>
@@ -261,13 +261,13 @@
           <w:szCs w:val="41"/>
           <w:color w:val="auto"/>
         </w:rPr>
-        <w:t>CS 6220 Data Mining — Assignment 3</w:t>
+        <w:t>CS 6220 Data Mining | Assignment 3</w:t>
       </w:r>
     </w:p>
     <w:p>
       <w:pPr>
         <w:jc w:val="center"/>
-        <w:ind w:right="60"/>
+        <w:ind w:right="6"/>
         <w:spacing w:after="0" w:line="236" w:lineRule="auto"/>
         <w:rPr>
           <w:sz w:val="20"/>
@@ -399,7 +399,7 @@
     <w:p>
       <w:pPr>
         <w:jc w:val="center"/>
-        <w:ind w:right="60"/>
+        <w:ind w:right="6"/>
         <w:spacing w:after="0"/>
         <w:rPr>
           <w:sz w:val="20"/>
@@ -430,7 +430,7 @@
     <w:p>
       <w:pPr>
         <w:jc w:val="center"/>
-        <w:ind w:right="60"/>
+        <w:ind w:right="6"/>
         <w:spacing w:after="0"/>
         <w:rPr>
           <w:sz w:val="20"/>
@@ -461,7 +461,7 @@
     <w:p>
       <w:pPr>
         <w:jc w:val="center"/>
-        <w:ind w:right="60"/>
+        <w:ind w:right="6"/>
         <w:spacing w:after="0"/>
         <w:rPr>
           <w:sz w:val="20"/>
@@ -551,6 +551,7 @@
     <w:p>
       <w:pPr>
         <w:jc w:val="both"/>
+        <w:ind w:right="6"/>
         <w:spacing w:after="0" w:line="245" w:lineRule="auto"/>
         <w:rPr>
           <w:sz w:val="20"/>
@@ -565,7 +566,7 @@
           <w:szCs w:val="22"/>
           <w:color w:val="auto"/>
         </w:rPr>
-        <w:t>News articles are commonly aggregated from multiple sites and companies. The landscape of news has been evolving ever since social media has amplified its effects. In politics, Congress has explored the topic of bias with the diversity of news sources. That is, news articles may cover news stories with differing perspectives and language.</w:t>
+        <w:t>News articles are commonly aggregated from multiple sites and companies. The landscape of news has been evolving ever since social media has ampli ed its e ects. In politics, Congress has explored the topic of bias with the diversity of news sources. That is, news articles may cover news stories with di ering perspectives and language.</w:t>
       </w:r>
     </w:p>
     <w:p>
@@ -580,7 +581,8 @@
     </w:p>
     <w:p>
       <w:pPr>
-        <w:ind w:right="60"/>
+        <w:jc w:val="both"/>
+        <w:ind w:right="6"/>
         <w:spacing w:after="0" w:line="231" w:lineRule="auto"/>
         <w:rPr>
           <w:rFonts w:ascii="Arial" w:cs="Arial" w:eastAsia="Arial" w:hAnsi="Arial"/>
@@ -625,12 +627,12 @@
           <w:szCs w:val="22"/>
           <w:color w:val="auto"/>
         </w:rPr>
-        <w:t>. There are two CSV files that we wish to join in this week’s homework:</w:t>
-      </w:r>
-    </w:p>
-    <w:p>
-      <w:pPr>
-        <w:spacing w:after="0" w:line="255" w:lineRule="exact"/>
+        <w:t>. There are two CSV les that we wish to join in this week’s homework:</w:t>
+      </w:r>
+    </w:p>
+    <w:p>
+      <w:pPr>
+        <w:spacing w:after="0" w:line="281" w:lineRule="exact"/>
         <w:rPr>
           <w:sz w:val="24"/>
           <w:szCs w:val="24"/>
@@ -640,8 +642,8 @@
     </w:p>
     <w:p>
       <w:pPr>
-        <w:ind w:left="540" w:hanging="212"/>
-        <w:spacing w:after="0"/>
+        <w:ind w:left="540" w:right="5606" w:hanging="212"/>
+        <w:spacing w:after="0" w:line="180" w:lineRule="auto"/>
         <w:tabs>
           <w:tab w:leader="none" w:pos="540" w:val="left"/>
         </w:tabs>
@@ -650,11 +652,73 @@
           <w:numId w:val="1"/>
         </w:numPr>
         <w:rPr>
+          <w:rFonts w:ascii="PMingLiU" w:cs="PMingLiU" w:eastAsia="PMingLiU" w:hAnsi="PMingLiU"/>
+          <w:sz w:val="57"/>
+          <w:szCs w:val="57"/>
+          <w:b w:val="1"/>
+          <w:bCs w:val="1"/>
+          <w:color w:val="auto"/>
+        </w:rPr>
+      </w:pPr>
+      <w:r>
+        <w:rPr>
+          <w:rFonts w:ascii="Arial" w:cs="Arial" w:eastAsia="Arial" w:hAnsi="Arial"/>
+          <w:sz w:val="19"/>
+          <w:szCs w:val="19"/>
+          <w:color w:val="auto"/>
+        </w:rPr>
+        <w:t>data/id_titles.csv data/id_publishers.csv</w:t>
+      </w:r>
+    </w:p>
+    <w:p>
+      <w:pPr>
+        <w:spacing w:after="0" w:line="297" w:lineRule="exact"/>
+        <w:rPr>
+          <w:sz w:val="24"/>
+          <w:szCs w:val="24"/>
+          <w:color w:val="auto"/>
+        </w:rPr>
+      </w:pPr>
+    </w:p>
+    <w:p>
+      <w:pPr>
+        <w:jc w:val="both"/>
+        <w:ind w:right="6"/>
+        <w:spacing w:after="0" w:line="245" w:lineRule="auto"/>
+        <w:rPr>
+          <w:sz w:val="20"/>
+          <w:szCs w:val="20"/>
+          <w:color w:val="auto"/>
+        </w:rPr>
+      </w:pPr>
+      <w:r>
+        <w:rPr>
           <w:rFonts w:ascii="Arial" w:cs="Arial" w:eastAsia="Arial" w:hAnsi="Arial"/>
           <w:sz w:val="22"/>
           <w:szCs w:val="22"/>
           <w:color w:val="auto"/>
         </w:rPr>
+        <w:t>As there name suggests, there is publishing data associated with articles and there is title and description information associated with the same articles. Each table has many instances, and each instance for both tables have an associated ID, where it is possible to join the two data sources.</w:t>
+      </w:r>
+    </w:p>
+    <w:p>
+      <w:pPr>
+        <w:spacing w:after="0" w:line="286" w:lineRule="exact"/>
+        <w:rPr>
+          <w:sz w:val="24"/>
+          <w:szCs w:val="24"/>
+          <w:color w:val="auto"/>
+        </w:rPr>
+      </w:pPr>
+    </w:p>
+    <w:p>
+      <w:pPr>
+        <w:spacing w:after="0"/>
+        <w:rPr>
+          <w:sz w:val="20"/>
+          <w:szCs w:val="20"/>
+          <w:color w:val="auto"/>
+        </w:rPr>
       </w:pPr>
       <w:r>
         <w:rPr>
@@ -663,173 +727,74 @@
           <w:szCs w:val="22"/>
           <w:color w:val="auto"/>
         </w:rPr>
-        <w:t>data/id_titles.csv</w:t>
-      </w:r>
-    </w:p>
-    <w:p>
-      <w:pPr>
-        <w:spacing w:after="0" w:line="197" w:lineRule="exact"/>
+        <w:t>In this particular case, there is some missing information in the join. Your task is as follows.</w:t>
+      </w:r>
+    </w:p>
+    <w:p>
+      <w:pPr>
+        <w:spacing w:after="0" w:line="558" w:lineRule="exact"/>
+        <w:rPr>
+          <w:sz w:val="20"/>
+          <w:szCs w:val="20"/>
+          <w:color w:val="auto"/>
+        </w:rPr>
+      </w:pPr>
+      <w:r>
+        <w:rPr>
+          <w:rFonts w:ascii="Arial" w:cs="Arial" w:eastAsia="Arial" w:hAnsi="Arial"/>
+          <w:sz w:val="25"/>
+          <w:szCs w:val="25"/>
+          <w:color w:val="auto"/>
+        </w:rPr>
+        <w:t>Question</w:t>
+      </w:r>
+      <w:r>
+        <w:rPr>
+          <w:rFonts w:ascii="PMingLiU" w:cs="PMingLiU" w:eastAsia="PMingLiU" w:hAnsi="PMingLiU"/>
+          <w:sz w:val="61"/>
+          <w:szCs w:val="61"/>
+          <w:color w:val="auto"/>
+        </w:rPr>
+        <w:t></w:t>
+      </w:r>
+      <w:r>
+        <w:rPr>
+          <w:rFonts w:ascii="Arial" w:cs="Arial" w:eastAsia="Arial" w:hAnsi="Arial"/>
+          <w:sz w:val="25"/>
+          <w:szCs w:val="25"/>
+          <w:color w:val="auto"/>
+        </w:rPr>
+        <w:t xml:space="preserve"> 1 a.) [15 pts]</w:t>
+      </w:r>
+    </w:p>
+    <w:p>
+      <w:pPr>
+        <w:spacing w:after="0" w:line="217" w:lineRule="exact"/>
+        <w:rPr>
+          <w:sz w:val="24"/>
+          <w:szCs w:val="24"/>
+          <w:color w:val="auto"/>
+        </w:rPr>
+      </w:pPr>
+    </w:p>
+    <w:p>
+      <w:pPr>
+        <w:ind w:left="540" w:right="6"/>
+        <w:spacing w:after="0" w:line="231" w:lineRule="auto"/>
+        <w:rPr>
+          <w:sz w:val="20"/>
+          <w:szCs w:val="20"/>
+          <w:color w:val="auto"/>
+        </w:rPr>
+      </w:pPr>
+      <w:r>
         <w:rPr>
           <w:rFonts w:ascii="Arial" w:cs="Arial" w:eastAsia="Arial" w:hAnsi="Arial"/>
           <w:sz w:val="22"/>
           <w:szCs w:val="22"/>
           <w:color w:val="auto"/>
         </w:rPr>
-      </w:pPr>
-    </w:p>
-    <w:p>
-      <w:pPr>
-        <w:ind w:left="540" w:hanging="212"/>
-        <w:spacing w:after="0"/>
-        <w:tabs>
-          <w:tab w:leader="none" w:pos="540" w:val="left"/>
-        </w:tabs>
-        <w:numPr>
-          <w:ilvl w:val="0"/>
-          <w:numId w:val="1"/>
-        </w:numPr>
-        <w:rPr>
-          <w:rFonts w:ascii="Arial" w:cs="Arial" w:eastAsia="Arial" w:hAnsi="Arial"/>
-          <w:sz w:val="22"/>
-          <w:szCs w:val="22"/>
-          <w:color w:val="auto"/>
-        </w:rPr>
-      </w:pPr>
-      <w:r>
-        <w:rPr>
-          <w:rFonts w:ascii="Arial" w:cs="Arial" w:eastAsia="Arial" w:hAnsi="Arial"/>
-          <w:sz w:val="22"/>
-          <w:szCs w:val="22"/>
-          <w:color w:val="auto"/>
-        </w:rPr>
-        <w:t>data/id_publishers.csv</w:t>
-      </w:r>
-    </w:p>
-    <w:p>
-      <w:pPr>
-        <w:spacing w:after="0" w:line="297" w:lineRule="exact"/>
-        <w:rPr>
-          <w:sz w:val="24"/>
-          <w:szCs w:val="24"/>
-          <w:color w:val="auto"/>
-        </w:rPr>
-      </w:pPr>
-    </w:p>
-    <w:p>
-      <w:pPr>
-        <w:jc w:val="both"/>
-        <w:ind w:right="60"/>
-        <w:spacing w:after="0" w:line="245" w:lineRule="auto"/>
-        <w:rPr>
-          <w:sz w:val="20"/>
-          <w:szCs w:val="20"/>
-          <w:color w:val="auto"/>
-        </w:rPr>
-      </w:pPr>
-      <w:r>
-        <w:rPr>
-          <w:rFonts w:ascii="Arial" w:cs="Arial" w:eastAsia="Arial" w:hAnsi="Arial"/>
-          <w:sz w:val="22"/>
-          <w:szCs w:val="22"/>
-          <w:color w:val="auto"/>
-        </w:rPr>
-        <w:t>As there name suggests, there is publishing data associated with articles and there is title and description information associated with the same articles. Each table has many instances, and each instance for both tables have an associated ID, where it is possible to join the two data sources.</w:t>
-      </w:r>
-    </w:p>
-    <w:p>
-      <w:pPr>
-        <w:spacing w:after="0" w:line="15" w:lineRule="exact"/>
-        <w:rPr>
-          <w:sz w:val="24"/>
-          <w:szCs w:val="24"/>
-          <w:color w:val="auto"/>
-        </w:rPr>
-      </w:pPr>
-    </w:p>
-    <w:p>
-      <w:pPr>
-        <w:spacing w:after="0"/>
-        <w:rPr>
-          <w:sz w:val="20"/>
-          <w:szCs w:val="20"/>
-          <w:color w:val="auto"/>
-        </w:rPr>
-      </w:pPr>
-      <w:r>
-        <w:rPr>
-          <w:rFonts w:ascii="Arial" w:cs="Arial" w:eastAsia="Arial" w:hAnsi="Arial"/>
-          <w:sz w:val="22"/>
-          <w:szCs w:val="22"/>
-          <w:color w:val="auto"/>
-        </w:rPr>
-        <w:t>In this particular case, there is some missing information in the join. Your task is as follows.</w:t>
-      </w:r>
-    </w:p>
-    <w:p>
-      <w:pPr>
-        <w:spacing w:after="0" w:line="289" w:lineRule="exact"/>
-        <w:rPr>
-          <w:sz w:val="24"/>
-          <w:szCs w:val="24"/>
-          <w:color w:val="auto"/>
-        </w:rPr>
-      </w:pPr>
-    </w:p>
-    <w:p>
-      <w:pPr>
-        <w:spacing w:after="0"/>
-        <w:rPr>
-          <w:sz w:val="20"/>
-          <w:szCs w:val="20"/>
-          <w:color w:val="auto"/>
-        </w:rPr>
-      </w:pPr>
-      <w:r>
-        <w:rPr>
-          <w:rFonts w:ascii="Arial" w:cs="Arial" w:eastAsia="Arial" w:hAnsi="Arial"/>
-          <w:sz w:val="22"/>
-          <w:szCs w:val="22"/>
-          <w:color w:val="auto"/>
-        </w:rPr>
-        <w:t>Question 1 a.)</w:t>
-      </w:r>
-    </w:p>
-    <w:p>
-      <w:pPr>
-        <w:spacing w:after="0" w:line="233" w:lineRule="exact"/>
-        <w:rPr>
-          <w:sz w:val="24"/>
-          <w:szCs w:val="24"/>
-          <w:color w:val="auto"/>
-        </w:rPr>
-      </w:pPr>
-    </w:p>
-    <w:p>
-      <w:pPr>
-        <w:ind w:left="540" w:hanging="212"/>
-        <w:spacing w:after="0" w:line="231" w:lineRule="auto"/>
-        <w:tabs>
-          <w:tab w:leader="none" w:pos="540" w:val="left"/>
-        </w:tabs>
-        <w:numPr>
-          <w:ilvl w:val="0"/>
-          <w:numId w:val="2"/>
-        </w:numPr>
-        <w:rPr>
-          <w:rFonts w:ascii="Arial" w:cs="Arial" w:eastAsia="Arial" w:hAnsi="Arial"/>
-          <w:sz w:val="22"/>
-          <w:szCs w:val="22"/>
-          <w:color w:val="auto"/>
-        </w:rPr>
-      </w:pPr>
-      <w:r>
-        <w:rPr>
-          <w:rFonts w:ascii="Arial" w:cs="Arial" w:eastAsia="Arial" w:hAnsi="Arial"/>
-          <w:sz w:val="22"/>
-          <w:szCs w:val="22"/>
-          <w:color w:val="auto"/>
-        </w:rPr>
-        <w:t>Write out a file that has all the publishers for which there are no titles, called publish-ers no titles.txt. This table should look something like the below (ignore the values):</w:t>
+        <w:t>Write out a le that has all the publishers for which there are no titles, called publish-ers no titles.txt. This table should look something like the below (ignore the values):</w:t>
       </w:r>
     </w:p>
     <w:p>
@@ -962,9 +927,9 @@
         <w:sectPr>
           <w:pgSz w:w="11900" w:h="16838" w:orient="portrait"/>
           <w:cols w:equalWidth="0" w:num="1">
-            <w:col w:w="9080"/>
+            <w:col w:w="9026"/>
           </w:cols>
-          <w:pgMar w:left="1440" w:top="1440" w:right="1386" w:bottom="683" w:gutter="0" w:footer="0" w:header="0"/>
+          <w:pgMar w:left="1440" w:top="1440" w:right="1440" w:bottom="683" w:gutter="0" w:footer="0" w:header="0"/>
         </w:sectPr>
       </w:pPr>
     </w:p>
@@ -1030,27 +995,7 @@
     </w:p>
     <w:p>
       <w:pPr>
-        <w:spacing w:after="0" w:line="200" w:lineRule="exact"/>
-        <w:rPr>
-          <w:sz w:val="24"/>
-          <w:szCs w:val="24"/>
-          <w:color w:val="auto"/>
-        </w:rPr>
-      </w:pPr>
-    </w:p>
-    <w:p>
-      <w:pPr>
-        <w:spacing w:after="0" w:line="200" w:lineRule="exact"/>
-        <w:rPr>
-          <w:sz w:val="24"/>
-          <w:szCs w:val="24"/>
-          <w:color w:val="auto"/>
-        </w:rPr>
-      </w:pPr>
-    </w:p>
-    <w:p>
-      <w:pPr>
-        <w:spacing w:after="0" w:line="252" w:lineRule="exact"/>
+        <w:spacing w:after="0" w:line="381" w:lineRule="exact"/>
         <w:rPr>
           <w:sz w:val="24"/>
           <w:szCs w:val="24"/>
@@ -1083,9 +1028,9 @@
         <w:sectPr>
           <w:pgSz w:w="11900" w:h="16838" w:orient="portrait"/>
           <w:cols w:equalWidth="0" w:num="1">
-            <w:col w:w="9080"/>
+            <w:col w:w="9026"/>
           </w:cols>
-          <w:pgMar w:left="1440" w:top="1440" w:right="1386" w:bottom="683" w:gutter="0" w:footer="0" w:header="0"/>
+          <w:pgMar w:left="1440" w:top="1440" w:right="1440" w:bottom="683" w:gutter="0" w:footer="0" w:header="0"/>
           <w:type w:val="continuous"/>
         </w:sectPr>
       </w:pPr>
@@ -1171,136 +1116,64 @@
     </w:p>
     <w:p>
       <w:pPr>
-        <w:spacing w:after="0" w:line="200" w:lineRule="exact"/>
-        <w:rPr>
-          <w:sz w:val="20"/>
-          <w:szCs w:val="20"/>
-          <w:color w:val="auto"/>
-        </w:rPr>
-      </w:pPr>
-    </w:p>
-    <w:p>
-      <w:pPr>
-        <w:spacing w:after="0" w:line="200" w:lineRule="exact"/>
-        <w:rPr>
-          <w:sz w:val="20"/>
-          <w:szCs w:val="20"/>
-          <w:color w:val="auto"/>
-        </w:rPr>
-      </w:pPr>
-    </w:p>
-    <w:p>
-      <w:pPr>
-        <w:spacing w:after="0" w:line="200" w:lineRule="exact"/>
-        <w:rPr>
-          <w:sz w:val="20"/>
-          <w:szCs w:val="20"/>
-          <w:color w:val="auto"/>
-        </w:rPr>
-      </w:pPr>
-    </w:p>
-    <w:p>
-      <w:pPr>
-        <w:spacing w:after="0" w:line="200" w:lineRule="exact"/>
-        <w:rPr>
-          <w:sz w:val="20"/>
-          <w:szCs w:val="20"/>
-          <w:color w:val="auto"/>
-        </w:rPr>
-      </w:pPr>
-    </w:p>
-    <w:p>
-      <w:pPr>
-        <w:spacing w:after="0" w:line="200" w:lineRule="exact"/>
-        <w:rPr>
-          <w:sz w:val="20"/>
-          <w:szCs w:val="20"/>
-          <w:color w:val="auto"/>
-        </w:rPr>
-      </w:pPr>
-    </w:p>
-    <w:p>
-      <w:pPr>
-        <w:spacing w:after="0" w:line="200" w:lineRule="exact"/>
-        <w:rPr>
-          <w:sz w:val="20"/>
-          <w:szCs w:val="20"/>
-          <w:color w:val="auto"/>
-        </w:rPr>
-      </w:pPr>
-    </w:p>
-    <w:p>
-      <w:pPr>
-        <w:spacing w:after="0" w:line="200" w:lineRule="exact"/>
-        <w:rPr>
-          <w:sz w:val="20"/>
-          <w:szCs w:val="20"/>
-          <w:color w:val="auto"/>
-        </w:rPr>
-      </w:pPr>
-    </w:p>
-    <w:p>
-      <w:pPr>
-        <w:spacing w:after="0" w:line="200" w:lineRule="exact"/>
-        <w:rPr>
-          <w:sz w:val="20"/>
-          <w:szCs w:val="20"/>
-          <w:color w:val="auto"/>
-        </w:rPr>
-      </w:pPr>
-    </w:p>
-    <w:p>
-      <w:pPr>
-        <w:spacing w:after="0" w:line="200" w:lineRule="exact"/>
-        <w:rPr>
-          <w:sz w:val="20"/>
-          <w:szCs w:val="20"/>
-          <w:color w:val="auto"/>
-        </w:rPr>
-      </w:pPr>
-    </w:p>
-    <w:p>
-      <w:pPr>
-        <w:spacing w:after="0" w:line="200" w:lineRule="exact"/>
-        <w:rPr>
-          <w:sz w:val="20"/>
-          <w:szCs w:val="20"/>
-          <w:color w:val="auto"/>
-        </w:rPr>
-      </w:pPr>
-    </w:p>
-    <w:p>
-      <w:pPr>
-        <w:spacing w:after="0" w:line="200" w:lineRule="exact"/>
-        <w:rPr>
-          <w:sz w:val="20"/>
-          <w:szCs w:val="20"/>
-          <w:color w:val="auto"/>
-        </w:rPr>
-      </w:pPr>
-    </w:p>
-    <w:p>
-      <w:pPr>
-        <w:spacing w:after="0" w:line="200" w:lineRule="exact"/>
-        <w:rPr>
-          <w:sz w:val="20"/>
-          <w:szCs w:val="20"/>
-          <w:color w:val="auto"/>
-        </w:rPr>
-      </w:pPr>
-    </w:p>
-    <w:p>
-      <w:pPr>
-        <w:spacing w:after="0" w:line="298" w:lineRule="exact"/>
-        <w:rPr>
-          <w:sz w:val="20"/>
-          <w:szCs w:val="20"/>
-          <w:color w:val="auto"/>
-        </w:rPr>
-      </w:pPr>
-    </w:p>
-    <w:p>
-      <w:pPr>
+        <w:spacing w:after="0" w:line="351" w:lineRule="exact"/>
+        <w:rPr>
+          <w:sz w:val="20"/>
+          <w:szCs w:val="20"/>
+          <w:color w:val="auto"/>
+        </w:rPr>
+      </w:pPr>
+    </w:p>
+    <w:p>
+      <w:pPr>
+        <w:spacing w:after="0" w:line="2909" w:lineRule="exact"/>
+        <w:rPr>
+          <w:sz w:val="20"/>
+          <w:szCs w:val="20"/>
+          <w:color w:val="auto"/>
+        </w:rPr>
+      </w:pPr>
+      <w:r>
+        <w:rPr>
+          <w:rFonts w:ascii="Arial" w:cs="Arial" w:eastAsia="Arial" w:hAnsi="Arial"/>
+          <w:sz w:val="29"/>
+          <w:szCs w:val="29"/>
+          <w:color w:val="auto"/>
+        </w:rPr>
+        <w:t>Question</w:t>
+      </w:r>
+      <w:r>
+        <w:rPr>
+          <w:rFonts w:ascii="PMingLiU" w:cs="PMingLiU" w:eastAsia="PMingLiU" w:hAnsi="PMingLiU"/>
+          <w:sz w:val="240"/>
+          <w:szCs w:val="240"/>
+          <w:color w:val="auto"/>
+        </w:rPr>
+        <w:t></w:t>
+      </w:r>
+      <w:r>
+        <w:rPr>
+          <w:rFonts w:ascii="Arial" w:cs="Arial" w:eastAsia="Arial" w:hAnsi="Arial"/>
+          <w:sz w:val="29"/>
+          <w:szCs w:val="29"/>
+          <w:color w:val="auto"/>
+        </w:rPr>
+        <w:t xml:space="preserve"> 1 b.) [15 pts]</w:t>
+      </w:r>
+    </w:p>
+    <w:p>
+      <w:pPr>
+        <w:spacing w:after="0" w:line="191" w:lineRule="exact"/>
+        <w:rPr>
+          <w:sz w:val="20"/>
+          <w:szCs w:val="20"/>
+          <w:color w:val="auto"/>
+        </w:rPr>
+      </w:pPr>
+    </w:p>
+    <w:p>
+      <w:pPr>
+        <w:ind w:left="540"/>
         <w:spacing w:after="0"/>
         <w:rPr>
           <w:sz w:val="20"/>
@@ -1311,49 +1184,11 @@
       <w:r>
         <w:rPr>
           <w:rFonts w:ascii="Arial" w:cs="Arial" w:eastAsia="Arial" w:hAnsi="Arial"/>
-          <w:sz w:val="22"/>
-          <w:szCs w:val="22"/>
-          <w:color w:val="auto"/>
-        </w:rPr>
-        <w:t>Question 1 b.)</w:t>
-      </w:r>
-    </w:p>
-    <w:p>
-      <w:pPr>
-        <w:spacing w:after="0" w:line="213" w:lineRule="exact"/>
-        <w:rPr>
-          <w:sz w:val="20"/>
-          <w:szCs w:val="20"/>
-          <w:color w:val="auto"/>
-        </w:rPr>
-      </w:pPr>
-    </w:p>
-    <w:p>
-      <w:pPr>
-        <w:ind w:left="540" w:hanging="212"/>
-        <w:spacing w:after="0" w:line="231" w:lineRule="auto"/>
-        <w:tabs>
-          <w:tab w:leader="none" w:pos="540" w:val="left"/>
-        </w:tabs>
-        <w:numPr>
-          <w:ilvl w:val="0"/>
-          <w:numId w:val="3"/>
-        </w:numPr>
-        <w:rPr>
-          <w:rFonts w:ascii="Arial" w:cs="Arial" w:eastAsia="Arial" w:hAnsi="Arial"/>
-          <w:sz w:val="22"/>
-          <w:szCs w:val="22"/>
-          <w:color w:val="auto"/>
-        </w:rPr>
-      </w:pPr>
-      <w:r>
-        <w:rPr>
-          <w:rFonts w:ascii="Arial" w:cs="Arial" w:eastAsia="Arial" w:hAnsi="Arial"/>
-          <w:sz w:val="22"/>
-          <w:szCs w:val="22"/>
-          <w:color w:val="auto"/>
-        </w:rPr>
-        <w:t>Write out a file that has all the publishers for which there are no titles, called titlesno publishers.txt. That table should look something like the below (ignore the values):</w:t>
+          <w:sz w:val="21"/>
+          <w:szCs w:val="21"/>
+          <w:color w:val="auto"/>
+        </w:rPr>
+        <w:t>Write out a  le that has all the publishers for which there are no titles, called titles no publishers.txt.</w:t>
       </w:r>
     </w:p>
     <w:p>
@@ -1380,7 +1215,7 @@
                   <wp:posOffset>5181600</wp:posOffset>
                 </wp:positionH>
                 <wp:positionV relativeFrom="paragraph">
-                  <wp:posOffset>-207645</wp:posOffset>
+                  <wp:posOffset>-36195</wp:posOffset>
                 </wp:positionV>
                 <wp:extent cx="41275" cy="0"/>
                 <wp:wrapNone/>
@@ -1421,7 +1256,7 @@
           </mc:Choice>
           <mc:Fallback>
             <w:pict>
-              <v:line id="Shape 7" o:spid="_x0000_s1032" style="position:absolute;z-index:251657728;visibility:visible;mso-wrap-style:square;mso-wrap-distance-left:0pt;mso-wrap-distance-top:0;mso-wrap-distance-right:0pt;mso-wrap-distance-bottom:0;mso-position-horizontal:absolute;mso-position-horizontal-relative:text;mso-position-vertical:absolute;mso-position-vertical-relative:text;" from="408pt,-16.3499pt" to="411.25pt,-16.3499pt" o:allowincell="f" strokecolor="#000000" strokeweight="0.398pt"/>
+              <v:line id="Shape 7" o:spid="_x0000_s1032" style="position:absolute;z-index:251657728;visibility:visible;mso-wrap-style:square;mso-wrap-distance-left:0pt;mso-wrap-distance-top:0;mso-wrap-distance-right:0pt;mso-wrap-distance-bottom:0;mso-position-horizontal:absolute;mso-position-horizontal-relative:text;mso-position-vertical:absolute;mso-position-vertical-relative:text;" from="408pt,-2.8499pt" to="411.25pt,-2.8499pt" o:allowincell="f" strokecolor="#000000" strokeweight="0.398pt"/>
             </w:pict>
           </mc:Fallback>
         </mc:AlternateContent>
@@ -1434,7 +1269,7 @@
                   <wp:posOffset>5377815</wp:posOffset>
                 </wp:positionH>
                 <wp:positionV relativeFrom="paragraph">
-                  <wp:posOffset>-207645</wp:posOffset>
+                  <wp:posOffset>-36195</wp:posOffset>
                 </wp:positionV>
                 <wp:extent cx="41275" cy="0"/>
                 <wp:wrapNone/>
@@ -1475,10 +1310,47 @@
           </mc:Choice>
           <mc:Fallback>
             <w:pict>
-              <v:line id="Shape 8" o:spid="_x0000_s1033" style="position:absolute;z-index:251657728;visibility:visible;mso-wrap-style:square;mso-wrap-distance-left:0pt;mso-wrap-distance-top:0;mso-wrap-distance-right:0pt;mso-wrap-distance-bottom:0;mso-position-horizontal:absolute;mso-position-horizontal-relative:text;mso-position-vertical:absolute;mso-position-vertical-relative:text;" from="423.45pt,-16.3499pt" to="426.7pt,-16.3499pt" o:allowincell="f" strokecolor="#000000" strokeweight="0.398pt"/>
+              <v:line id="Shape 8" o:spid="_x0000_s1033" style="position:absolute;z-index:251657728;visibility:visible;mso-wrap-style:square;mso-wrap-distance-left:0pt;mso-wrap-distance-top:0;mso-wrap-distance-right:0pt;mso-wrap-distance-bottom:0;mso-position-horizontal:absolute;mso-position-horizontal-relative:text;mso-position-vertical:absolute;mso-position-vertical-relative:text;" from="423.45pt,-2.8499pt" to="426.7pt,-2.8499pt" o:allowincell="f" strokecolor="#000000" strokeweight="0.398pt"/>
             </w:pict>
           </mc:Fallback>
         </mc:AlternateContent>
+      </w:r>
+    </w:p>
+    <w:p>
+      <w:pPr>
+        <w:ind w:left="540"/>
+        <w:spacing w:after="0"/>
+        <w:rPr>
+          <w:sz w:val="20"/>
+          <w:szCs w:val="20"/>
+          <w:color w:val="auto"/>
+        </w:rPr>
+      </w:pPr>
+      <w:r>
+        <w:rPr>
+          <w:rFonts w:ascii="Arial" w:cs="Arial" w:eastAsia="Arial" w:hAnsi="Arial"/>
+          <w:sz w:val="22"/>
+          <w:szCs w:val="22"/>
+          <w:color w:val="auto"/>
+        </w:rPr>
+        <w:t>That table should look something like the below (ignore the values):</w:t>
+      </w:r>
+    </w:p>
+    <w:p>
+      <w:pPr>
+        <w:spacing w:after="0" w:line="20" w:lineRule="exact"/>
+        <w:rPr>
+          <w:sz w:val="20"/>
+          <w:szCs w:val="20"/>
+          <w:color w:val="auto"/>
+        </w:rPr>
+      </w:pPr>
+      <w:r>
+        <w:rPr>
+          <w:sz w:val="20"/>
+          <w:szCs w:val="20"/>
+          <w:color w:val="auto"/>
+        </w:rPr>
         <w:drawing>
           <wp:anchor simplePos="0" relativeHeight="251657728" behindDoc="1" locked="0" layoutInCell="0" allowOverlap="1">
             <wp:simplePos x="0" y="0"/>
@@ -1486,7 +1358,7 @@
               <wp:posOffset>346075</wp:posOffset>
             </wp:positionH>
             <wp:positionV relativeFrom="paragraph">
-              <wp:posOffset>13970</wp:posOffset>
+              <wp:posOffset>12700</wp:posOffset>
             </wp:positionV>
             <wp:extent cx="5400040" cy="1183005"/>
             <wp:wrapNone/>
@@ -1533,83 +1405,40 @@
     </w:p>
     <w:p>
       <w:pPr>
-        <w:spacing w:after="0" w:line="200" w:lineRule="exact"/>
-        <w:rPr>
-          <w:sz w:val="20"/>
-          <w:szCs w:val="20"/>
-          <w:color w:val="auto"/>
-        </w:rPr>
-      </w:pPr>
-    </w:p>
-    <w:p>
-      <w:pPr>
-        <w:spacing w:after="0" w:line="200" w:lineRule="exact"/>
-        <w:rPr>
-          <w:sz w:val="20"/>
-          <w:szCs w:val="20"/>
-          <w:color w:val="auto"/>
-        </w:rPr>
-      </w:pPr>
-    </w:p>
-    <w:p>
-      <w:pPr>
-        <w:spacing w:after="0" w:line="200" w:lineRule="exact"/>
-        <w:rPr>
-          <w:sz w:val="20"/>
-          <w:szCs w:val="20"/>
-          <w:color w:val="auto"/>
-        </w:rPr>
-      </w:pPr>
-    </w:p>
-    <w:p>
-      <w:pPr>
-        <w:spacing w:after="0" w:line="200" w:lineRule="exact"/>
-        <w:rPr>
-          <w:sz w:val="20"/>
-          <w:szCs w:val="20"/>
-          <w:color w:val="auto"/>
-        </w:rPr>
-      </w:pPr>
-    </w:p>
-    <w:p>
-      <w:pPr>
-        <w:spacing w:after="0" w:line="200" w:lineRule="exact"/>
-        <w:rPr>
-          <w:sz w:val="20"/>
-          <w:szCs w:val="20"/>
-          <w:color w:val="auto"/>
-        </w:rPr>
-      </w:pPr>
-    </w:p>
-    <w:p>
-      <w:pPr>
-        <w:spacing w:after="0" w:line="200" w:lineRule="exact"/>
-        <w:rPr>
-          <w:sz w:val="20"/>
-          <w:szCs w:val="20"/>
-          <w:color w:val="auto"/>
-        </w:rPr>
-      </w:pPr>
-    </w:p>
-    <w:p>
-      <w:pPr>
-        <w:spacing w:after="0" w:line="200" w:lineRule="exact"/>
-        <w:rPr>
-          <w:sz w:val="20"/>
-          <w:szCs w:val="20"/>
-          <w:color w:val="auto"/>
-        </w:rPr>
-      </w:pPr>
-    </w:p>
-    <w:p>
-      <w:pPr>
-        <w:spacing w:after="0" w:line="200" w:lineRule="exact"/>
-        <w:rPr>
-          <w:sz w:val="20"/>
-          <w:szCs w:val="20"/>
-          <w:color w:val="auto"/>
-        </w:rPr>
-      </w:pPr>
+        <w:spacing w:after="0" w:line="2647" w:lineRule="exact"/>
+        <w:rPr>
+          <w:sz w:val="20"/>
+          <w:szCs w:val="20"/>
+          <w:color w:val="auto"/>
+        </w:rPr>
+      </w:pPr>
+      <w:r>
+        <w:rPr>
+          <w:rFonts w:ascii="Arial" w:cs="Arial" w:eastAsia="Arial" w:hAnsi="Arial"/>
+          <w:sz w:val="29"/>
+          <w:szCs w:val="29"/>
+          <w:color w:val="auto"/>
+        </w:rPr>
+        <w:t>Question</w:t>
+      </w:r>
+      <w:r>
+        <w:rPr>
+          <w:rFonts w:ascii="PMingLiU" w:cs="PMingLiU" w:eastAsia="PMingLiU" w:hAnsi="PMingLiU"/>
+          <w:sz w:val="240"/>
+          <w:szCs w:val="240"/>
+          <w:color w:val="auto"/>
+        </w:rPr>
+        <w:t></w:t>
+      </w:r>
+      <w:r>
+        <w:rPr>
+          <w:rFonts w:ascii="Arial" w:cs="Arial" w:eastAsia="Arial" w:hAnsi="Arial"/>
+          <w:sz w:val="29"/>
+          <w:szCs w:val="29"/>
+          <w:color w:val="auto"/>
+        </w:rPr>
+        <w:t xml:space="preserve"> 1 c.) [5 pts]</w:t>
+      </w:r>
     </w:p>
     <w:p>
       <w:pPr>
@@ -1633,7 +1462,9 @@
     </w:p>
     <w:p>
       <w:pPr>
-        <w:spacing w:after="0"/>
+        <w:jc w:val="both"/>
+        <w:ind w:left="540" w:right="880"/>
+        <w:spacing w:after="0" w:line="245" w:lineRule="auto"/>
         <w:rPr>
           <w:sz w:val="20"/>
           <w:szCs w:val="20"/>
@@ -1647,6 +1478,35 @@
           <w:szCs w:val="22"/>
           <w:color w:val="auto"/>
         </w:rPr>
+        <w:t>Explore the data further, and identify any potential problems that could arise if we were to apply any algorithm to it. Is there still missing data? If there are any issues with the data, what might you do to x it? (You needn’t code anything, but conceptually describe any issues you see and how you would remedy it.)</w:t>
+      </w:r>
+    </w:p>
+    <w:p>
+      <w:pPr>
+        <w:spacing w:after="0" w:line="195" w:lineRule="exact"/>
+        <w:rPr>
+          <w:sz w:val="20"/>
+          <w:szCs w:val="20"/>
+          <w:color w:val="auto"/>
+        </w:rPr>
+      </w:pPr>
+    </w:p>
+    <w:p>
+      <w:pPr>
+        <w:spacing w:after="0"/>
+        <w:rPr>
+          <w:sz w:val="20"/>
+          <w:szCs w:val="20"/>
+          <w:color w:val="auto"/>
+        </w:rPr>
+      </w:pPr>
+      <w:r>
+        <w:rPr>
+          <w:rFonts w:ascii="Arial" w:cs="Arial" w:eastAsia="Arial" w:hAnsi="Arial"/>
+          <w:sz w:val="22"/>
+          <w:szCs w:val="22"/>
+          <w:color w:val="auto"/>
+        </w:rPr>
         <w:t>.</w:t>
       </w:r>
     </w:p>
@@ -1710,7 +1570,7 @@
     </w:p>
     <w:p>
       <w:pPr>
-        <w:spacing w:after="0" w:line="256" w:lineRule="exact"/>
+        <w:spacing w:after="0" w:line="280" w:lineRule="exact"/>
         <w:rPr>
           <w:sz w:val="20"/>
           <w:szCs w:val="20"/>
@@ -1740,36 +1600,67 @@
     </w:p>
     <w:p>
       <w:pPr>
-        <w:spacing w:after="0" w:line="239" w:lineRule="exact"/>
-        <w:rPr>
-          <w:sz w:val="20"/>
-          <w:szCs w:val="20"/>
-          <w:color w:val="auto"/>
-        </w:rPr>
-      </w:pPr>
-    </w:p>
-    <w:p>
-      <w:pPr>
-        <w:spacing w:after="0"/>
-        <w:rPr>
-          <w:sz w:val="20"/>
-          <w:szCs w:val="20"/>
-          <w:color w:val="auto"/>
-        </w:rPr>
-      </w:pPr>
-      <w:r>
+        <w:spacing w:after="0" w:line="299" w:lineRule="exact"/>
+        <w:rPr>
+          <w:sz w:val="20"/>
+          <w:szCs w:val="20"/>
+          <w:color w:val="auto"/>
+        </w:rPr>
+      </w:pPr>
+    </w:p>
+    <w:p>
+      <w:pPr>
+        <w:ind w:right="880"/>
+        <w:spacing w:after="0" w:line="231" w:lineRule="auto"/>
         <w:rPr>
           <w:rFonts w:ascii="Arial" w:cs="Arial" w:eastAsia="Arial" w:hAnsi="Arial"/>
           <w:sz w:val="22"/>
           <w:szCs w:val="22"/>
           <w:color w:val="auto"/>
         </w:rPr>
-        <w:t>Assume that there are only five items in the data set.</w:t>
-      </w:r>
-    </w:p>
-    <w:p>
-      <w:pPr>
-        <w:spacing w:after="0" w:line="227" w:lineRule="exact"/>
+      </w:pPr>
+      <w:r>
+        <w:rPr>
+          <w:rFonts w:ascii="Arial" w:cs="Arial" w:eastAsia="Arial" w:hAnsi="Arial"/>
+          <w:sz w:val="22"/>
+          <w:szCs w:val="22"/>
+          <w:color w:val="auto"/>
+        </w:rPr>
+        <w:t>Assume that there are only ve items in the data set. This question was taken from</w:t>
+      </w:r>
+      <w:r>
+        <w:rPr>
+          <w:rFonts w:ascii="Arial" w:cs="Arial" w:eastAsia="Arial" w:hAnsi="Arial"/>
+          <w:sz w:val="22"/>
+          <w:szCs w:val="22"/>
+          <w:color w:val="0000FF"/>
+        </w:rPr>
+        <w:t xml:space="preserve"> </w:t>
+      </w:r>
+      <w:hyperlink r:id="rId16">
+        <w:r>
+          <w:rPr>
+            <w:rFonts w:ascii="Arial" w:cs="Arial" w:eastAsia="Arial" w:hAnsi="Arial"/>
+            <w:sz w:val="22"/>
+            <w:szCs w:val="22"/>
+            <w:color w:val="0000FF"/>
+          </w:rPr>
+          <w:t>Tan et al.</w:t>
+        </w:r>
+      </w:hyperlink>
+      <w:r>
+        <w:rPr>
+          <w:rFonts w:ascii="Arial" w:cs="Arial" w:eastAsia="Arial" w:hAnsi="Arial"/>
+          <w:sz w:val="22"/>
+          <w:szCs w:val="22"/>
+          <w:color w:val="auto"/>
+        </w:rPr>
+        <w:t>, which may help in reviewing Candidate Generation in Rule Generation.</w:t>
+      </w:r>
+    </w:p>
+    <w:p>
+      <w:pPr>
+        <w:spacing w:after="0" w:line="228" w:lineRule="exact"/>
         <w:rPr>
           <w:sz w:val="20"/>
           <w:szCs w:val="20"/>
@@ -1793,62 +1684,52 @@
           <w:szCs w:val="29"/>
           <w:color w:val="auto"/>
         </w:rPr>
-        <w:t>Question 2 [15 pts total]</w:t>
-      </w:r>
-    </w:p>
-    <w:p>
-      <w:pPr>
-        <w:spacing w:after="0" w:line="307" w:lineRule="exact"/>
-        <w:rPr>
-          <w:sz w:val="20"/>
-          <w:szCs w:val="20"/>
-          <w:color w:val="auto"/>
-        </w:rPr>
-      </w:pPr>
+        <w:t>Question 2a.) [10 pts]</w:t>
+      </w:r>
     </w:p>
     <w:p>
       <w:pPr>
         <w:ind w:right="880"/>
-        <w:spacing w:after="0" w:line="262" w:lineRule="auto"/>
-        <w:rPr>
-          <w:sz w:val="20"/>
-          <w:szCs w:val="20"/>
-          <w:color w:val="auto"/>
-        </w:rPr>
-      </w:pPr>
-      <w:r>
-        <w:rPr>
-          <w:rFonts w:ascii="Arial" w:cs="Arial" w:eastAsia="Arial" w:hAnsi="Arial"/>
-          <w:sz w:val="22"/>
-          <w:szCs w:val="22"/>
-          <w:color w:val="auto"/>
-        </w:rPr>
-        <w:t>[5 pts] Question 2a.) List all candidate 4-itemsets obtained by a candidate generation pro-cedure using the F</w:t>
-      </w:r>
-      <w:r>
-        <w:rPr>
-          <w:rFonts w:ascii="Arial" w:cs="Arial" w:eastAsia="Arial" w:hAnsi="Arial"/>
-          <w:sz w:val="31"/>
-          <w:szCs w:val="31"/>
+        <w:spacing w:after="0" w:line="214" w:lineRule="auto"/>
+        <w:rPr>
+          <w:sz w:val="20"/>
+          <w:szCs w:val="20"/>
+          <w:color w:val="auto"/>
+        </w:rPr>
+      </w:pPr>
+      <w:r>
+        <w:rPr>
+          <w:rFonts w:ascii="Arial" w:cs="Arial" w:eastAsia="Arial" w:hAnsi="Arial"/>
+          <w:sz w:val="21"/>
+          <w:szCs w:val="21"/>
+          <w:color w:val="auto"/>
+        </w:rPr>
+        <w:t>List all candidate 4-itemsets obtained by a candidate generation procedure using the F</w:t>
+      </w:r>
+      <w:r>
+        <w:rPr>
+          <w:rFonts w:ascii="Arial" w:cs="Arial" w:eastAsia="Arial" w:hAnsi="Arial"/>
+          <w:sz w:val="30"/>
+          <w:szCs w:val="30"/>
           <w:color w:val="auto"/>
           <w:vertAlign w:val="subscript"/>
         </w:rPr>
-        <w:t>k−1</w:t>
-      </w:r>
-      <w:r>
-        <w:rPr>
-          <w:rFonts w:ascii="Arial" w:cs="Arial" w:eastAsia="Arial" w:hAnsi="Arial"/>
-          <w:sz w:val="22"/>
-          <w:szCs w:val="22"/>
-          <w:color w:val="auto"/>
-        </w:rPr>
-        <w:t xml:space="preserve"> × F</w:t>
-      </w:r>
-      <w:r>
-        <w:rPr>
-          <w:rFonts w:ascii="Arial" w:cs="Arial" w:eastAsia="Arial" w:hAnsi="Arial"/>
-          <w:sz w:val="31"/>
-          <w:szCs w:val="31"/>
+        <w:t>k</w:t>
+      </w:r>
+      <w:r>
+        <w:rPr>
+          <w:rFonts w:ascii="Arial" w:cs="Arial" w:eastAsia="Arial" w:hAnsi="Arial"/>
+          <w:sz w:val="30"/>
+          <w:szCs w:val="30"/>
+          <w:color w:val="auto"/>
+        </w:rPr>
+        <w:t xml:space="preserve"> </w:t>
+      </w:r>
+      <w:r>
+        <w:rPr>
+          <w:rFonts w:ascii="Arial" w:cs="Arial" w:eastAsia="Arial" w:hAnsi="Arial"/>
+          <w:sz w:val="30"/>
+          <w:szCs w:val="30"/>
           <w:color w:val="auto"/>
           <w:vertAlign w:val="subscript"/>
         </w:rPr>
@@ -1857,8 +1738,27 @@
       <w:r>
         <w:rPr>
           <w:rFonts w:ascii="Arial" w:cs="Arial" w:eastAsia="Arial" w:hAnsi="Arial"/>
-          <w:sz w:val="22"/>
-          <w:szCs w:val="22"/>
+          <w:sz w:val="21"/>
+          <w:szCs w:val="21"/>
+          <w:color w:val="auto"/>
+        </w:rPr>
+        <w:t xml:space="preserve"> F</w:t>
+      </w:r>
+      <w:r>
+        <w:rPr>
+          <w:rFonts w:ascii="Arial" w:cs="Arial" w:eastAsia="Arial" w:hAnsi="Arial"/>
+          <w:sz w:val="30"/>
+          <w:szCs w:val="30"/>
+          <w:color w:val="auto"/>
+          <w:vertAlign w:val="subscript"/>
+        </w:rPr>
+        <w:t>1</w:t>
+      </w:r>
+      <w:r>
+        <w:rPr>
+          <w:rFonts w:ascii="Arial" w:cs="Arial" w:eastAsia="Arial" w:hAnsi="Arial"/>
+          <w:sz w:val="21"/>
+          <w:szCs w:val="21"/>
           <w:color w:val="auto"/>
         </w:rPr>
         <w:t xml:space="preserve"> merging strategy.</w:t>
@@ -1866,115 +1766,7 @@
     </w:p>
     <w:p>
       <w:pPr>
-        <w:spacing w:after="0" w:line="148" w:lineRule="exact"/>
-        <w:rPr>
-          <w:sz w:val="20"/>
-          <w:szCs w:val="20"/>
-          <w:color w:val="auto"/>
-        </w:rPr>
-      </w:pPr>
-    </w:p>
-    <w:p>
-      <w:pPr>
-        <w:ind w:right="880"/>
-        <w:spacing w:after="0" w:line="262" w:lineRule="auto"/>
-        <w:rPr>
-          <w:sz w:val="20"/>
-          <w:szCs w:val="20"/>
-          <w:color w:val="auto"/>
-        </w:rPr>
-      </w:pPr>
-      <w:r>
-        <w:rPr>
-          <w:rFonts w:ascii="Arial" w:cs="Arial" w:eastAsia="Arial" w:hAnsi="Arial"/>
-          <w:sz w:val="22"/>
-          <w:szCs w:val="22"/>
-          <w:color w:val="auto"/>
-        </w:rPr>
-        <w:t>[5 pts] Question 2b.) List all candidate 4-itemsets obtained by the candidate generation procedure in A Priori, using F</w:t>
-      </w:r>
-      <w:r>
-        <w:rPr>
-          <w:rFonts w:ascii="Arial" w:cs="Arial" w:eastAsia="Arial" w:hAnsi="Arial"/>
-          <w:sz w:val="31"/>
-          <w:szCs w:val="31"/>
-          <w:color w:val="auto"/>
-          <w:vertAlign w:val="subscript"/>
-        </w:rPr>
-        <w:t>k−1</w:t>
-      </w:r>
-      <w:r>
-        <w:rPr>
-          <w:rFonts w:ascii="Arial" w:cs="Arial" w:eastAsia="Arial" w:hAnsi="Arial"/>
-          <w:sz w:val="22"/>
-          <w:szCs w:val="22"/>
-          <w:color w:val="auto"/>
-        </w:rPr>
-        <w:t xml:space="preserve"> × F</w:t>
-      </w:r>
-      <w:r>
-        <w:rPr>
-          <w:rFonts w:ascii="Arial" w:cs="Arial" w:eastAsia="Arial" w:hAnsi="Arial"/>
-          <w:sz w:val="31"/>
-          <w:szCs w:val="31"/>
-          <w:color w:val="auto"/>
-          <w:vertAlign w:val="subscript"/>
-        </w:rPr>
-        <w:t>k−1</w:t>
-      </w:r>
-      <w:r>
-        <w:rPr>
-          <w:rFonts w:ascii="Arial" w:cs="Arial" w:eastAsia="Arial" w:hAnsi="Arial"/>
-          <w:sz w:val="22"/>
-          <w:szCs w:val="22"/>
-          <w:color w:val="auto"/>
-        </w:rPr>
-        <w:t>.</w:t>
-      </w:r>
-    </w:p>
-    <w:p>
-      <w:pPr>
-        <w:spacing w:after="0" w:line="148" w:lineRule="exact"/>
-        <w:rPr>
-          <w:sz w:val="20"/>
-          <w:szCs w:val="20"/>
-          <w:color w:val="auto"/>
-        </w:rPr>
-      </w:pPr>
-    </w:p>
-    <w:p>
-      <w:pPr>
-        <w:ind w:right="880"/>
-        <w:spacing w:after="0" w:line="231" w:lineRule="auto"/>
-        <w:rPr>
-          <w:sz w:val="20"/>
-          <w:szCs w:val="20"/>
-          <w:color w:val="auto"/>
-        </w:rPr>
-      </w:pPr>
-      <w:r>
-        <w:rPr>
-          <w:rFonts w:ascii="Arial" w:cs="Arial" w:eastAsia="Arial" w:hAnsi="Arial"/>
-          <w:sz w:val="22"/>
-          <w:szCs w:val="22"/>
-          <w:color w:val="auto"/>
-        </w:rPr>
-        <w:t>[5 pts] Question 2c.) List all candidate 4-itemsets that survive the candidate pruning step of the Apriori algorithm.</w:t>
-      </w:r>
-    </w:p>
-    <w:p>
-      <w:pPr>
-        <w:spacing w:after="0" w:line="200" w:lineRule="exact"/>
-        <w:rPr>
-          <w:sz w:val="20"/>
-          <w:szCs w:val="20"/>
-          <w:color w:val="auto"/>
-        </w:rPr>
-      </w:pPr>
-    </w:p>
-    <w:p>
-      <w:pPr>
-        <w:spacing w:after="0" w:line="227" w:lineRule="exact"/>
+        <w:spacing w:after="0" w:line="228" w:lineRule="exact"/>
         <w:rPr>
           <w:sz w:val="20"/>
           <w:szCs w:val="20"/>
@@ -1994,41 +1786,11 @@
       <w:r>
         <w:rPr>
           <w:rFonts w:ascii="Arial" w:cs="Arial" w:eastAsia="Arial" w:hAnsi="Arial"/>
-          <w:sz w:val="41"/>
-          <w:szCs w:val="41"/>
-          <w:color w:val="auto"/>
-        </w:rPr>
-        <w:t>Parameter Estimation</w:t>
-      </w:r>
-    </w:p>
-    <w:p>
-      <w:pPr>
-        <w:spacing w:after="0" w:line="277" w:lineRule="exact"/>
-        <w:rPr>
-          <w:sz w:val="20"/>
-          <w:szCs w:val="20"/>
-          <w:color w:val="auto"/>
-        </w:rPr>
-      </w:pPr>
-    </w:p>
-    <w:p>
-      <w:pPr>
-        <w:ind w:right="880"/>
-        <w:spacing w:after="0" w:line="231" w:lineRule="auto"/>
-        <w:rPr>
-          <w:sz w:val="20"/>
-          <w:szCs w:val="20"/>
-          <w:color w:val="auto"/>
-        </w:rPr>
-      </w:pPr>
-      <w:r>
-        <w:rPr>
-          <w:rFonts w:ascii="Arial" w:cs="Arial" w:eastAsia="Arial" w:hAnsi="Arial"/>
-          <w:sz w:val="22"/>
-          <w:szCs w:val="22"/>
-          <w:color w:val="auto"/>
-        </w:rPr>
-        <w:t>It is well-known that light bulbs commonly go out according to a Poisson distribution, and are independent regardless of whether or not they’re made in the same factory. An architect has</w:t>
+          <w:sz w:val="29"/>
+          <w:szCs w:val="29"/>
+          <w:color w:val="auto"/>
+        </w:rPr>
+        <w:t>Question 2b.) [10 pts]</w:t>
       </w:r>
     </w:p>
     <w:p>
@@ -2064,7 +1826,17 @@
     </w:p>
     <w:p>
       <w:pPr>
-        <w:spacing w:after="0" w:line="332" w:lineRule="exact"/>
+        <w:spacing w:after="0" w:line="200" w:lineRule="exact"/>
+        <w:rPr>
+          <w:sz w:val="20"/>
+          <w:szCs w:val="20"/>
+          <w:color w:val="auto"/>
+        </w:rPr>
+      </w:pPr>
+    </w:p>
+    <w:p>
+      <w:pPr>
+        <w:spacing w:after="0" w:line="226" w:lineRule="exact"/>
         <w:rPr>
           <w:sz w:val="20"/>
           <w:szCs w:val="20"/>
@@ -2108,7 +1880,9 @@
     <w:bookmarkEnd w:id="2"/>
     <w:p>
       <w:pPr>
-        <w:spacing w:after="0"/>
+        <w:jc w:val="both"/>
+        <w:ind w:right="6"/>
+        <w:spacing w:after="0" w:line="200" w:lineRule="auto"/>
         <w:rPr>
           <w:sz w:val="20"/>
           <w:szCs w:val="20"/>
@@ -2122,12 +1896,88 @@
           <w:szCs w:val="22"/>
           <w:color w:val="auto"/>
         </w:rPr>
-        <w:t>outfitted a building with 32,000 of the same lightbulb.</w:t>
-      </w:r>
-    </w:p>
-    <w:p>
-      <w:pPr>
-        <w:spacing w:after="0" w:line="226" w:lineRule="exact"/>
+        <w:t>List all candidate 4-itemsets obtained by the candidate generation procedure in A Priori, using F</w:t>
+      </w:r>
+      <w:r>
+        <w:rPr>
+          <w:rFonts w:ascii="Arial" w:cs="Arial" w:eastAsia="Arial" w:hAnsi="Arial"/>
+          <w:sz w:val="31"/>
+          <w:szCs w:val="31"/>
+          <w:color w:val="auto"/>
+          <w:vertAlign w:val="subscript"/>
+        </w:rPr>
+        <w:t>k</w:t>
+      </w:r>
+      <w:r>
+        <w:rPr>
+          <w:rFonts w:ascii="Arial" w:cs="Arial" w:eastAsia="Arial" w:hAnsi="Arial"/>
+          <w:sz w:val="31"/>
+          <w:szCs w:val="31"/>
+          <w:color w:val="auto"/>
+        </w:rPr>
+        <w:t xml:space="preserve"> </w:t>
+      </w:r>
+      <w:r>
+        <w:rPr>
+          <w:rFonts w:ascii="Arial" w:cs="Arial" w:eastAsia="Arial" w:hAnsi="Arial"/>
+          <w:sz w:val="31"/>
+          <w:szCs w:val="31"/>
+          <w:color w:val="auto"/>
+          <w:vertAlign w:val="subscript"/>
+        </w:rPr>
+        <w:t>1</w:t>
+      </w:r>
+      <w:r>
+        <w:rPr>
+          <w:rFonts w:ascii="Arial" w:cs="Arial" w:eastAsia="Arial" w:hAnsi="Arial"/>
+          <w:sz w:val="22"/>
+          <w:szCs w:val="22"/>
+          <w:color w:val="auto"/>
+        </w:rPr>
+        <w:t xml:space="preserve"> F</w:t>
+      </w:r>
+      <w:r>
+        <w:rPr>
+          <w:rFonts w:ascii="Arial" w:cs="Arial" w:eastAsia="Arial" w:hAnsi="Arial"/>
+          <w:sz w:val="31"/>
+          <w:szCs w:val="31"/>
+          <w:color w:val="auto"/>
+          <w:vertAlign w:val="subscript"/>
+        </w:rPr>
+        <w:t>k</w:t>
+      </w:r>
+      <w:r>
+        <w:rPr>
+          <w:rFonts w:ascii="Arial" w:cs="Arial" w:eastAsia="Arial" w:hAnsi="Arial"/>
+          <w:sz w:val="31"/>
+          <w:szCs w:val="31"/>
+          <w:color w:val="auto"/>
+        </w:rPr>
+        <w:t xml:space="preserve"> </w:t>
+      </w:r>
+      <w:r>
+        <w:rPr>
+          <w:rFonts w:ascii="Arial" w:cs="Arial" w:eastAsia="Arial" w:hAnsi="Arial"/>
+          <w:sz w:val="31"/>
+          <w:szCs w:val="31"/>
+          <w:color w:val="auto"/>
+          <w:vertAlign w:val="subscript"/>
+        </w:rPr>
+        <w:t>1</w:t>
+      </w:r>
+      <w:r>
+        <w:rPr>
+          <w:rFonts w:ascii="Arial" w:cs="Arial" w:eastAsia="Arial" w:hAnsi="Arial"/>
+          <w:sz w:val="22"/>
+          <w:szCs w:val="22"/>
+          <w:color w:val="auto"/>
+        </w:rPr>
+        <w:t>.</w:t>
+      </w:r>
+    </w:p>
+    <w:p>
+      <w:pPr>
+        <w:spacing w:after="0" w:line="207" w:lineRule="exact"/>
         <w:rPr>
           <w:sz w:val="20"/>
           <w:szCs w:val="20"/>
@@ -2151,18 +2001,8 @@
           <w:szCs w:val="29"/>
           <w:color w:val="auto"/>
         </w:rPr>
-        <w:t>Question 3 [15 pts total]</w:t>
-      </w:r>
-    </w:p>
-    <w:p>
-      <w:pPr>
-        <w:spacing w:after="0" w:line="271" w:lineRule="exact"/>
-        <w:rPr>
-          <w:sz w:val="20"/>
-          <w:szCs w:val="20"/>
-          <w:color w:val="auto"/>
-        </w:rPr>
-      </w:pPr>
+        <w:t>Question 2c.) [10 pts]</w:t>
+      </w:r>
     </w:p>
     <w:p>
       <w:pPr>
@@ -2180,344 +2020,411 @@
           <w:szCs w:val="22"/>
           <w:color w:val="auto"/>
         </w:rPr>
-        <w:t>Assuming the Poisson distribution has the form:</w:t>
-      </w:r>
-    </w:p>
-    <w:p>
-      <w:pPr>
-        <w:spacing w:after="0" w:line="27" w:lineRule="exact"/>
-        <w:rPr>
-          <w:sz w:val="20"/>
-          <w:szCs w:val="20"/>
-          <w:color w:val="auto"/>
-        </w:rPr>
-      </w:pPr>
-    </w:p>
-    <w:tbl>
-      <w:tblPr>
-        <w:tblLayout w:type="fixed"/>
-        <w:tblInd w:w="3560" w:type="dxa"/>
-        <w:tblCellMar>
-          <w:top w:w="0" w:type="dxa"/>
-          <w:left w:w="0" w:type="dxa"/>
-          <w:bottom w:w="0" w:type="dxa"/>
-          <w:right w:w="0" w:type="dxa"/>
-        </w:tblCellMar>
-      </w:tblPr>
-      <w:tr>
-        <w:trPr>
-          <w:trHeight w:val="524"/>
-        </w:trPr>
-        <w:tc>
-          <w:tcPr>
-            <w:tcW w:w="940" w:type="dxa"/>
-            <w:vAlign w:val="bottom"/>
-            <w:vMerge w:val="restart"/>
-          </w:tcPr>
-          <w:p>
-            <w:pPr>
-              <w:spacing w:after="0"/>
-              <w:rPr>
-                <w:sz w:val="20"/>
-                <w:szCs w:val="20"/>
-                <w:color w:val="auto"/>
-              </w:rPr>
-            </w:pPr>
-            <w:r>
-              <w:rPr>
-                <w:rFonts w:ascii="Arial" w:cs="Arial" w:eastAsia="Arial" w:hAnsi="Arial"/>
-                <w:sz w:val="22"/>
-                <w:szCs w:val="22"/>
-                <w:color w:val="auto"/>
-              </w:rPr>
-              <w:t>p</w:t>
-            </w:r>
-            <w:r>
-              <w:rPr>
-                <w:rFonts w:ascii="Arial" w:cs="Arial" w:eastAsia="Arial" w:hAnsi="Arial"/>
-                <w:sz w:val="22"/>
-                <w:szCs w:val="22"/>
-                <w:color w:val="auto"/>
-              </w:rPr>
-              <w:t>(</w:t>
-            </w:r>
-            <w:r>
-              <w:rPr>
-                <w:rFonts w:ascii="Arial" w:cs="Arial" w:eastAsia="Arial" w:hAnsi="Arial"/>
-                <w:sz w:val="22"/>
-                <w:szCs w:val="22"/>
-                <w:color w:val="auto"/>
-              </w:rPr>
-              <w:t>X</w:t>
-            </w:r>
-            <w:r>
-              <w:rPr>
-                <w:rFonts w:ascii="Arial" w:cs="Arial" w:eastAsia="Arial" w:hAnsi="Arial"/>
-                <w:sz w:val="22"/>
-                <w:szCs w:val="22"/>
-                <w:color w:val="auto"/>
-              </w:rPr>
-              <w:t>|</w:t>
-            </w:r>
-            <w:r>
-              <w:rPr>
-                <w:rFonts w:ascii="Arial" w:cs="Arial" w:eastAsia="Arial" w:hAnsi="Arial"/>
-                <w:sz w:val="22"/>
-                <w:szCs w:val="22"/>
-                <w:color w:val="auto"/>
-              </w:rPr>
-              <w:t>λ</w:t>
-            </w:r>
-            <w:r>
-              <w:rPr>
-                <w:rFonts w:ascii="Arial" w:cs="Arial" w:eastAsia="Arial" w:hAnsi="Arial"/>
-                <w:sz w:val="22"/>
-                <w:szCs w:val="22"/>
-                <w:color w:val="auto"/>
-              </w:rPr>
-              <w:t>) =</w:t>
-            </w:r>
-          </w:p>
-        </w:tc>
-        <w:tc>
-          <w:tcPr>
-            <w:tcW w:w="2500" w:type="dxa"/>
-            <w:vAlign w:val="bottom"/>
-          </w:tcPr>
-          <w:p>
-            <w:pPr>
-              <w:jc w:val="center"/>
-              <w:ind w:right="1376"/>
-              <w:spacing w:after="0"/>
-              <w:rPr>
-                <w:sz w:val="20"/>
-                <w:szCs w:val="20"/>
-                <w:color w:val="auto"/>
-              </w:rPr>
-            </w:pPr>
-            <w:r>
-              <w:rPr>
-                <w:rFonts w:ascii="Arial" w:cs="Arial" w:eastAsia="Arial" w:hAnsi="Arial"/>
-                <w:sz w:val="44"/>
-                <w:szCs w:val="44"/>
-                <w:color w:val="auto"/>
-                <w:w w:val="80"/>
-                <w:vertAlign w:val="subscript"/>
-              </w:rPr>
-              <w:t>exp</w:t>
-            </w:r>
-            <w:r>
-              <w:rPr>
-                <w:rFonts w:ascii="Arial" w:cs="Arial" w:eastAsia="Arial" w:hAnsi="Arial"/>
-                <w:sz w:val="31"/>
-                <w:szCs w:val="31"/>
-                <w:color w:val="auto"/>
-                <w:w w:val="80"/>
-                <w:vertAlign w:val="superscript"/>
-              </w:rPr>
-              <w:t>−</w:t>
-            </w:r>
-            <w:r>
-              <w:rPr>
-                <w:rFonts w:ascii="Arial" w:cs="Arial" w:eastAsia="Arial" w:hAnsi="Arial"/>
-                <w:sz w:val="31"/>
-                <w:szCs w:val="31"/>
-                <w:color w:val="auto"/>
-                <w:w w:val="80"/>
-                <w:vertAlign w:val="superscript"/>
-              </w:rPr>
-              <w:t>λ</w:t>
-            </w:r>
-            <w:r>
-              <w:rPr>
-                <w:rFonts w:ascii="Arial" w:cs="Arial" w:eastAsia="Arial" w:hAnsi="Arial"/>
-                <w:sz w:val="44"/>
-                <w:szCs w:val="44"/>
-                <w:color w:val="auto"/>
-                <w:w w:val="80"/>
-              </w:rPr>
-              <w:t xml:space="preserve"> </w:t>
-            </w:r>
-            <w:r>
-              <w:rPr>
-                <w:rFonts w:ascii="Arial" w:cs="Arial" w:eastAsia="Arial" w:hAnsi="Arial"/>
-                <w:sz w:val="44"/>
-                <w:szCs w:val="44"/>
-                <w:color w:val="auto"/>
-                <w:w w:val="80"/>
-                <w:vertAlign w:val="subscript"/>
-              </w:rPr>
-              <w:t>λ</w:t>
-            </w:r>
-            <w:r>
-              <w:rPr>
-                <w:rFonts w:ascii="Arial" w:cs="Arial" w:eastAsia="Arial" w:hAnsi="Arial"/>
-                <w:sz w:val="31"/>
-                <w:szCs w:val="31"/>
-                <w:color w:val="auto"/>
-                <w:w w:val="80"/>
-                <w:vertAlign w:val="superscript"/>
-              </w:rPr>
-              <w:t>x</w:t>
-            </w:r>
-            <w:r>
-              <w:rPr>
-                <w:rFonts w:ascii="Arial" w:cs="Arial" w:eastAsia="Arial" w:hAnsi="Arial"/>
-                <w:sz w:val="11"/>
-                <w:szCs w:val="11"/>
-                <w:color w:val="auto"/>
-                <w:w w:val="80"/>
-              </w:rPr>
-              <w:t>i</w:t>
-            </w:r>
-          </w:p>
-        </w:tc>
-        <w:tc>
-          <w:tcPr>
-            <w:tcW w:w="2040" w:type="dxa"/>
-            <w:vAlign w:val="bottom"/>
-            <w:vMerge w:val="restart"/>
-          </w:tcPr>
-          <w:p>
-            <w:pPr>
-              <w:jc w:val="right"/>
-              <w:spacing w:after="0"/>
-              <w:rPr>
-                <w:sz w:val="20"/>
-                <w:szCs w:val="20"/>
-                <w:color w:val="auto"/>
-              </w:rPr>
-            </w:pPr>
-            <w:r>
-              <w:rPr>
-                <w:rFonts w:ascii="Arial" w:cs="Arial" w:eastAsia="Arial" w:hAnsi="Arial"/>
-                <w:sz w:val="22"/>
-                <w:szCs w:val="22"/>
-                <w:color w:val="auto"/>
-              </w:rPr>
-              <w:t>(0.1)</w:t>
-            </w:r>
-          </w:p>
-        </w:tc>
-        <w:tc>
-          <w:tcPr>
-            <w:tcW w:w="0" w:type="dxa"/>
-            <w:vAlign w:val="bottom"/>
-          </w:tcPr>
-          <w:p>
-            <w:pPr>
-              <w:spacing w:after="0"/>
-              <w:rPr>
-                <w:sz w:val="1"/>
-                <w:szCs w:val="1"/>
-                <w:color w:val="auto"/>
-              </w:rPr>
-            </w:pPr>
-          </w:p>
-        </w:tc>
-      </w:tr>
-      <w:tr>
-        <w:trPr>
-          <w:trHeight w:val="323"/>
-        </w:trPr>
-        <w:tc>
-          <w:tcPr>
-            <w:tcW w:w="940" w:type="dxa"/>
-            <w:vAlign w:val="bottom"/>
-            <w:vMerge w:val="continue"/>
-          </w:tcPr>
-          <w:p>
-            <w:pPr>
-              <w:spacing w:after="0"/>
-              <w:rPr>
-                <w:sz w:val="24"/>
-                <w:szCs w:val="24"/>
-                <w:color w:val="auto"/>
-              </w:rPr>
-            </w:pPr>
-          </w:p>
-        </w:tc>
-        <w:tc>
-          <w:tcPr>
-            <w:tcW w:w="2500" w:type="dxa"/>
-            <w:vAlign w:val="bottom"/>
-          </w:tcPr>
-          <w:p>
-            <w:pPr>
-              <w:jc w:val="center"/>
-              <w:ind w:right="1356"/>
-              <w:spacing w:after="0" w:line="323" w:lineRule="exact"/>
-              <w:rPr>
-                <w:sz w:val="20"/>
-                <w:szCs w:val="20"/>
-                <w:color w:val="auto"/>
-              </w:rPr>
-            </w:pPr>
-            <w:r>
-              <w:rPr>
-                <w:rFonts w:ascii="Arial" w:cs="Arial" w:eastAsia="Arial" w:hAnsi="Arial"/>
-                <w:sz w:val="22"/>
-                <w:szCs w:val="22"/>
-                <w:color w:val="auto"/>
-              </w:rPr>
-              <w:t>x</w:t>
-            </w:r>
-            <w:r>
-              <w:rPr>
-                <w:rFonts w:ascii="Arial" w:cs="Arial" w:eastAsia="Arial" w:hAnsi="Arial"/>
-                <w:sz w:val="31"/>
-                <w:szCs w:val="31"/>
-                <w:color w:val="auto"/>
-                <w:vertAlign w:val="subscript"/>
-              </w:rPr>
-              <w:t>i</w:t>
-            </w:r>
-            <w:r>
-              <w:rPr>
-                <w:rFonts w:ascii="Arial" w:cs="Arial" w:eastAsia="Arial" w:hAnsi="Arial"/>
-                <w:sz w:val="22"/>
-                <w:szCs w:val="22"/>
-                <w:color w:val="auto"/>
-              </w:rPr>
-              <w:t>!</w:t>
-            </w:r>
-          </w:p>
-        </w:tc>
-        <w:tc>
-          <w:tcPr>
-            <w:tcW w:w="2040" w:type="dxa"/>
-            <w:vAlign w:val="bottom"/>
-            <w:vMerge w:val="continue"/>
-          </w:tcPr>
-          <w:p>
-            <w:pPr>
-              <w:spacing w:after="0"/>
-              <w:rPr>
-                <w:sz w:val="24"/>
-                <w:szCs w:val="24"/>
-                <w:color w:val="auto"/>
-              </w:rPr>
-            </w:pPr>
-          </w:p>
-        </w:tc>
-        <w:tc>
-          <w:tcPr>
-            <w:tcW w:w="0" w:type="dxa"/>
-            <w:vAlign w:val="bottom"/>
-          </w:tcPr>
-          <w:p>
-            <w:pPr>
-              <w:spacing w:after="0"/>
-              <w:rPr>
-                <w:sz w:val="1"/>
-                <w:szCs w:val="1"/>
-                <w:color w:val="auto"/>
-              </w:rPr>
-            </w:pPr>
-          </w:p>
-        </w:tc>
-      </w:tr>
-    </w:tbl>
+        <w:t>List all candidate 4-itemsets that survive the candidate pruning step of the Apriori algorithm.</w:t>
+      </w:r>
+    </w:p>
+    <w:p>
+      <w:pPr>
+        <w:spacing w:after="0" w:line="200" w:lineRule="exact"/>
+        <w:rPr>
+          <w:sz w:val="20"/>
+          <w:szCs w:val="20"/>
+          <w:color w:val="auto"/>
+        </w:rPr>
+      </w:pPr>
+    </w:p>
+    <w:p>
+      <w:pPr>
+        <w:spacing w:after="0" w:line="225" w:lineRule="exact"/>
+        <w:rPr>
+          <w:sz w:val="20"/>
+          <w:szCs w:val="20"/>
+          <w:color w:val="auto"/>
+        </w:rPr>
+      </w:pPr>
+    </w:p>
+    <w:p>
+      <w:pPr>
+        <w:spacing w:after="0"/>
+        <w:rPr>
+          <w:sz w:val="20"/>
+          <w:szCs w:val="20"/>
+          <w:color w:val="auto"/>
+        </w:rPr>
+      </w:pPr>
+      <w:r>
+        <w:rPr>
+          <w:rFonts w:ascii="Arial" w:cs="Arial" w:eastAsia="Arial" w:hAnsi="Arial"/>
+          <w:sz w:val="41"/>
+          <w:szCs w:val="41"/>
+          <w:color w:val="auto"/>
+        </w:rPr>
+        <w:t>Principle Components Analysis</w:t>
+      </w:r>
+    </w:p>
+    <w:p>
+      <w:pPr>
+        <w:spacing w:after="0" w:line="277" w:lineRule="exact"/>
+        <w:rPr>
+          <w:sz w:val="20"/>
+          <w:szCs w:val="20"/>
+          <w:color w:val="auto"/>
+        </w:rPr>
+      </w:pPr>
+    </w:p>
+    <w:p>
+      <w:pPr>
+        <w:jc w:val="both"/>
+        <w:ind w:right="6"/>
+        <w:spacing w:after="0" w:line="248" w:lineRule="auto"/>
+        <w:rPr>
+          <w:sz w:val="20"/>
+          <w:szCs w:val="20"/>
+          <w:color w:val="auto"/>
+        </w:rPr>
+      </w:pPr>
+      <w:r>
+        <w:rPr>
+          <w:rFonts w:ascii="Arial" w:cs="Arial" w:eastAsia="Arial" w:hAnsi="Arial"/>
+          <w:sz w:val="22"/>
+          <w:szCs w:val="22"/>
+          <w:color w:val="auto"/>
+        </w:rPr>
+        <w:t>Italy is home to over 2000 grape varieties. Even within a single region, wines exhibit distinct attributes from di erent cultivators that can be measured with objective and numerical fea-tures. Notably, in the dataset we are exploring today, there are thirteen di erent measurements taken for di erent constituents found in the three types of wine. We would like to visualize how well-separated the data is for the di erent wineries in a 2D scatter plot.</w:t>
+      </w:r>
+    </w:p>
+    <w:p>
+      <w:pPr>
+        <w:spacing w:after="0" w:line="306" w:lineRule="exact"/>
+        <w:rPr>
+          <w:sz w:val="20"/>
+          <w:szCs w:val="20"/>
+          <w:color w:val="auto"/>
+        </w:rPr>
+      </w:pPr>
+    </w:p>
+    <w:p>
+      <w:pPr>
+        <w:jc w:val="both"/>
+        <w:ind w:right="6"/>
+        <w:spacing w:after="0" w:line="237" w:lineRule="auto"/>
+        <w:rPr>
+          <w:rFonts w:ascii="Arial" w:cs="Arial" w:eastAsia="Arial" w:hAnsi="Arial"/>
+          <w:sz w:val="22"/>
+          <w:szCs w:val="22"/>
+          <w:color w:val="auto"/>
+        </w:rPr>
+      </w:pPr>
+      <w:r>
+        <w:rPr>
+          <w:rFonts w:ascii="Arial" w:cs="Arial" w:eastAsia="Arial" w:hAnsi="Arial"/>
+          <w:sz w:val="22"/>
+          <w:szCs w:val="22"/>
+          <w:color w:val="auto"/>
+        </w:rPr>
+        <w:t>We will be using the UCI Wine’s dataset. Please review sklearn’s description of</w:t>
+      </w:r>
+      <w:r>
+        <w:rPr>
+          <w:rFonts w:ascii="Arial" w:cs="Arial" w:eastAsia="Arial" w:hAnsi="Arial"/>
+          <w:sz w:val="22"/>
+          <w:szCs w:val="22"/>
+          <w:color w:val="0000FF"/>
+        </w:rPr>
+        <w:t xml:space="preserve"> </w:t>
+      </w:r>
+      <w:hyperlink r:id="rId17">
+        <w:r>
+          <w:rPr>
+            <w:rFonts w:ascii="Arial" w:cs="Arial" w:eastAsia="Arial" w:hAnsi="Arial"/>
+            <w:sz w:val="22"/>
+            <w:szCs w:val="22"/>
+            <w:color w:val="0000FF"/>
+          </w:rPr>
+          <w:t>wine data</w:t>
+        </w:r>
+      </w:hyperlink>
+      <w:r>
+        <w:rPr>
+          <w:rFonts w:ascii="Arial" w:cs="Arial" w:eastAsia="Arial" w:hAnsi="Arial"/>
+          <w:sz w:val="22"/>
+          <w:szCs w:val="22"/>
+          <w:color w:val="auto"/>
+        </w:rPr>
+        <w:t>, and load it in with the following code:</w:t>
+      </w:r>
+    </w:p>
+    <w:p>
+      <w:pPr>
+        <w:spacing w:after="0" w:line="222" w:lineRule="exact"/>
+        <w:rPr>
+          <w:sz w:val="20"/>
+          <w:szCs w:val="20"/>
+          <w:color w:val="auto"/>
+        </w:rPr>
+      </w:pPr>
+    </w:p>
+    <w:p>
+      <w:pPr>
+        <w:ind w:right="4046"/>
+        <w:spacing w:after="0" w:line="235" w:lineRule="auto"/>
+        <w:rPr>
+          <w:sz w:val="20"/>
+          <w:szCs w:val="20"/>
+          <w:color w:val="auto"/>
+        </w:rPr>
+      </w:pPr>
+      <w:r>
+        <w:rPr>
+          <w:rFonts w:ascii="Arial" w:cs="Arial" w:eastAsia="Arial" w:hAnsi="Arial"/>
+          <w:sz w:val="22"/>
+          <w:szCs w:val="22"/>
+          <w:color w:val="auto"/>
+        </w:rPr>
+        <w:t>from sklearn.datasets import load_wine wine = load_wine()</w:t>
+      </w:r>
+    </w:p>
+    <w:p>
+      <w:pPr>
+        <w:spacing w:after="0" w:line="141" w:lineRule="exact"/>
+        <w:rPr>
+          <w:sz w:val="20"/>
+          <w:szCs w:val="20"/>
+          <w:color w:val="auto"/>
+        </w:rPr>
+      </w:pPr>
+    </w:p>
+    <w:p>
+      <w:pPr>
+        <w:spacing w:after="0"/>
+        <w:rPr>
+          <w:sz w:val="20"/>
+          <w:szCs w:val="20"/>
+          <w:color w:val="auto"/>
+        </w:rPr>
+      </w:pPr>
+      <w:r>
+        <w:rPr>
+          <w:rFonts w:ascii="Arial" w:cs="Arial" w:eastAsia="Arial" w:hAnsi="Arial"/>
+          <w:sz w:val="29"/>
+          <w:szCs w:val="29"/>
+          <w:color w:val="auto"/>
+        </w:rPr>
+        <w:t>Question 3 [20 pts]</w:t>
+      </w:r>
+    </w:p>
+    <w:p>
+      <w:pPr>
+        <w:spacing w:after="0" w:line="307" w:lineRule="exact"/>
+        <w:rPr>
+          <w:sz w:val="20"/>
+          <w:szCs w:val="20"/>
+          <w:color w:val="auto"/>
+        </w:rPr>
+      </w:pPr>
+    </w:p>
+    <w:p>
+      <w:pPr>
+        <w:jc w:val="both"/>
+        <w:ind w:right="6"/>
+        <w:spacing w:after="0" w:line="245" w:lineRule="auto"/>
+        <w:rPr>
+          <w:sz w:val="20"/>
+          <w:szCs w:val="20"/>
+          <w:color w:val="auto"/>
+        </w:rPr>
+      </w:pPr>
+      <w:r>
+        <w:rPr>
+          <w:rFonts w:ascii="Arial" w:cs="Arial" w:eastAsia="Arial" w:hAnsi="Arial"/>
+          <w:sz w:val="21"/>
+          <w:szCs w:val="21"/>
+          <w:color w:val="auto"/>
+        </w:rPr>
+        <w:t>Preprocess the the data with z-score normalization and scatter the data that’s been projected onto the rst two principle components with di erent colors for each target/class of wine.</w:t>
+      </w:r>
+    </w:p>
+    <w:p>
+      <w:pPr>
+        <w:spacing w:after="0" w:line="200" w:lineRule="exact"/>
+        <w:rPr>
+          <w:sz w:val="20"/>
+          <w:szCs w:val="20"/>
+          <w:color w:val="auto"/>
+        </w:rPr>
+      </w:pPr>
+    </w:p>
+    <w:p>
+      <w:pPr>
+        <w:spacing w:after="0" w:line="221" w:lineRule="exact"/>
+        <w:rPr>
+          <w:sz w:val="20"/>
+          <w:szCs w:val="20"/>
+          <w:color w:val="auto"/>
+        </w:rPr>
+      </w:pPr>
+    </w:p>
+    <w:p>
+      <w:pPr>
+        <w:spacing w:after="0"/>
+        <w:rPr>
+          <w:sz w:val="20"/>
+          <w:szCs w:val="20"/>
+          <w:color w:val="auto"/>
+        </w:rPr>
+      </w:pPr>
+      <w:r>
+        <w:rPr>
+          <w:rFonts w:ascii="Arial" w:cs="Arial" w:eastAsia="Arial" w:hAnsi="Arial"/>
+          <w:sz w:val="41"/>
+          <w:szCs w:val="41"/>
+          <w:color w:val="auto"/>
+        </w:rPr>
+        <w:t>Parameter Estimation</w:t>
+      </w:r>
+    </w:p>
+    <w:p>
+      <w:pPr>
+        <w:spacing w:after="0" w:line="277" w:lineRule="exact"/>
+        <w:rPr>
+          <w:sz w:val="20"/>
+          <w:szCs w:val="20"/>
+          <w:color w:val="auto"/>
+        </w:rPr>
+      </w:pPr>
+    </w:p>
+    <w:p>
+      <w:pPr>
+        <w:jc w:val="both"/>
+        <w:ind w:right="6"/>
+        <w:spacing w:after="0"/>
+        <w:rPr>
+          <w:sz w:val="20"/>
+          <w:szCs w:val="20"/>
+          <w:color w:val="auto"/>
+        </w:rPr>
+      </w:pPr>
+      <w:r>
+        <w:rPr>
+          <w:rFonts w:ascii="Arial" w:cs="Arial" w:eastAsia="Arial" w:hAnsi="Arial"/>
+          <w:sz w:val="22"/>
+          <w:szCs w:val="22"/>
+          <w:color w:val="auto"/>
+        </w:rPr>
+        <w:t>It is well-known that light bulbs commonly go out according to a Poisson distribution, and are independent regardless of whether or not they’re made in the same factory. The Poisson distribution has the form:</w:t>
+      </w:r>
+    </w:p>
+    <w:p>
+      <w:pPr>
+        <w:spacing w:after="0" w:line="67" w:lineRule="exact"/>
+        <w:rPr>
+          <w:sz w:val="20"/>
+          <w:szCs w:val="20"/>
+          <w:color w:val="auto"/>
+        </w:rPr>
+      </w:pPr>
+    </w:p>
+    <w:p>
+      <w:pPr>
+        <w:ind w:left="3560"/>
+        <w:spacing w:after="0"/>
+        <w:tabs>
+          <w:tab w:leader="none" w:pos="5260" w:val="left"/>
+        </w:tabs>
+        <w:rPr>
+          <w:sz w:val="20"/>
+          <w:szCs w:val="20"/>
+          <w:color w:val="auto"/>
+        </w:rPr>
+      </w:pPr>
+      <w:r>
+        <w:rPr>
+          <w:rFonts w:ascii="Arial" w:cs="Arial" w:eastAsia="Arial" w:hAnsi="Arial"/>
+          <w:sz w:val="44"/>
+          <w:szCs w:val="44"/>
+          <w:color w:val="auto"/>
+          <w:vertAlign w:val="subscript"/>
+        </w:rPr>
+        <w:t>p</w:t>
+      </w:r>
+      <w:r>
+        <w:rPr>
+          <w:rFonts w:ascii="Arial" w:cs="Arial" w:eastAsia="Arial" w:hAnsi="Arial"/>
+          <w:sz w:val="43"/>
+          <w:szCs w:val="43"/>
+          <w:color w:val="auto"/>
+          <w:vertAlign w:val="subscript"/>
+        </w:rPr>
+        <w:t>(</w:t>
+      </w:r>
+      <w:r>
+        <w:rPr>
+          <w:rFonts w:ascii="Arial" w:cs="Arial" w:eastAsia="Arial" w:hAnsi="Arial"/>
+          <w:sz w:val="44"/>
+          <w:szCs w:val="44"/>
+          <w:color w:val="auto"/>
+          <w:vertAlign w:val="subscript"/>
+        </w:rPr>
+        <w:t>X</w:t>
+      </w:r>
+      <w:r>
+        <w:rPr>
+          <w:rFonts w:ascii="Arial" w:cs="Arial" w:eastAsia="Arial" w:hAnsi="Arial"/>
+          <w:sz w:val="43"/>
+          <w:szCs w:val="43"/>
+          <w:color w:val="auto"/>
+          <w:vertAlign w:val="subscript"/>
+        </w:rPr>
+        <w:t>j ) =</w:t>
+      </w:r>
+      <w:r>
+        <w:rPr>
+          <w:rFonts w:ascii="Arial" w:cs="Arial" w:eastAsia="Arial" w:hAnsi="Arial"/>
+          <w:sz w:val="44"/>
+          <w:szCs w:val="44"/>
+          <w:color w:val="auto"/>
+          <w:vertAlign w:val="subscript"/>
+        </w:rPr>
+        <w:t xml:space="preserve"> </w:t>
+      </w:r>
+      <w:r>
+        <w:rPr>
+          <w:rFonts w:ascii="Arial" w:cs="Arial" w:eastAsia="Arial" w:hAnsi="Arial"/>
+          <w:sz w:val="44"/>
+          <w:szCs w:val="44"/>
+          <w:color w:val="auto"/>
+        </w:rPr>
+        <w:t>exp</w:t>
+      </w:r>
+      <w:r>
+        <w:rPr>
+          <w:sz w:val="20"/>
+          <w:szCs w:val="20"/>
+          <w:color w:val="auto"/>
+        </w:rPr>
+        <w:tab/>
+      </w:r>
+      <w:r>
+        <w:rPr>
+          <w:rFonts w:ascii="Arial" w:cs="Arial" w:eastAsia="Arial" w:hAnsi="Arial"/>
+          <w:sz w:val="31"/>
+          <w:szCs w:val="31"/>
+          <w:color w:val="auto"/>
+          <w:vertAlign w:val="superscript"/>
+        </w:rPr>
+        <w:t>x</w:t>
+      </w:r>
+      <w:r>
+        <w:rPr>
+          <w:rFonts w:ascii="Arial" w:cs="Arial" w:eastAsia="Arial" w:hAnsi="Arial"/>
+          <w:sz w:val="22"/>
+          <w:szCs w:val="22"/>
+          <w:color w:val="auto"/>
+          <w:vertAlign w:val="superscript"/>
+        </w:rPr>
+        <w:t>i</w:t>
+      </w:r>
+    </w:p>
     <w:p>
       <w:pPr>
         <w:spacing w:after="0" w:line="20" w:lineRule="exact"/>
@@ -2542,7 +2449,7 @@
                   <wp:posOffset>2880995</wp:posOffset>
                 </wp:positionH>
                 <wp:positionV relativeFrom="paragraph">
-                  <wp:posOffset>-230505</wp:posOffset>
+                  <wp:posOffset>-33020</wp:posOffset>
                 </wp:positionV>
                 <wp:extent cx="575310" cy="0"/>
                 <wp:wrapNone/>
@@ -2583,7 +2490,7 @@
           </mc:Choice>
           <mc:Fallback>
             <w:pict>
-              <v:line id="Shape 10" o:spid="_x0000_s1035" style="position:absolute;z-index:251657728;visibility:visible;mso-wrap-style:square;mso-wrap-distance-left:0pt;mso-wrap-distance-top:0;mso-wrap-distance-right:0pt;mso-wrap-distance-bottom:0;mso-position-horizontal:absolute;mso-position-horizontal-relative:text;mso-position-vertical:absolute;mso-position-vertical-relative:text;" from="226.85pt,-18.1499pt" to="272.15pt,-18.1499pt" o:allowincell="f" strokecolor="#000000" strokeweight="0.436pt"/>
+              <v:line id="Shape 10" o:spid="_x0000_s1035" style="position:absolute;z-index:251657728;visibility:visible;mso-wrap-style:square;mso-wrap-distance-left:0pt;mso-wrap-distance-top:0;mso-wrap-distance-right:0pt;mso-wrap-distance-bottom:0;mso-position-horizontal:absolute;mso-position-horizontal-relative:text;mso-position-vertical:absolute;mso-position-vertical-relative:text;" from="226.85pt,-2.5999pt" to="272.15pt,-2.5999pt" o:allowincell="f" strokecolor="#000000" strokeweight="0.436pt"/>
             </w:pict>
           </mc:Fallback>
         </mc:AlternateContent>
@@ -2591,7 +2498,68 @@
     </w:p>
     <w:p>
       <w:pPr>
-        <w:spacing w:after="0" w:line="225" w:lineRule="auto"/>
+        <w:ind w:left="4860"/>
+        <w:spacing w:after="0" w:line="185" w:lineRule="auto"/>
+        <w:rPr>
+          <w:sz w:val="20"/>
+          <w:szCs w:val="20"/>
+          <w:color w:val="auto"/>
+        </w:rPr>
+      </w:pPr>
+      <w:r>
+        <w:rPr>
+          <w:rFonts w:ascii="Arial" w:cs="Arial" w:eastAsia="Arial" w:hAnsi="Arial"/>
+          <w:sz w:val="18"/>
+          <w:szCs w:val="18"/>
+          <w:color w:val="auto"/>
+        </w:rPr>
+        <w:t>x</w:t>
+      </w:r>
+      <w:r>
+        <w:rPr>
+          <w:rFonts w:ascii="Arial" w:cs="Arial" w:eastAsia="Arial" w:hAnsi="Arial"/>
+          <w:sz w:val="25"/>
+          <w:szCs w:val="25"/>
+          <w:color w:val="auto"/>
+          <w:vertAlign w:val="subscript"/>
+        </w:rPr>
+        <w:t>i</w:t>
+      </w:r>
+      <w:r>
+        <w:rPr>
+          <w:rFonts w:ascii="Arial" w:cs="Arial" w:eastAsia="Arial" w:hAnsi="Arial"/>
+          <w:sz w:val="18"/>
+          <w:szCs w:val="18"/>
+          <w:color w:val="auto"/>
+        </w:rPr>
+        <w:t>!</w:t>
+      </w:r>
+    </w:p>
+    <w:p>
+      <w:pPr>
+        <w:spacing w:after="0" w:line="200" w:lineRule="exact"/>
+        <w:rPr>
+          <w:sz w:val="20"/>
+          <w:szCs w:val="20"/>
+          <w:color w:val="auto"/>
+        </w:rPr>
+      </w:pPr>
+    </w:p>
+    <w:p>
+      <w:pPr>
+        <w:spacing w:after="0" w:line="359" w:lineRule="exact"/>
+        <w:rPr>
+          <w:sz w:val="20"/>
+          <w:szCs w:val="20"/>
+          <w:color w:val="auto"/>
+        </w:rPr>
+      </w:pPr>
+    </w:p>
+    <w:p>
+      <w:pPr>
+        <w:jc w:val="both"/>
+        <w:ind w:right="6"/>
+        <w:spacing w:after="0" w:line="260" w:lineRule="auto"/>
         <w:rPr>
           <w:sz w:val="20"/>
           <w:szCs w:val="20"/>
@@ -2605,7 +2573,17 @@
           <w:szCs w:val="22"/>
           <w:color w:val="auto"/>
         </w:rPr>
-        <w:t>derive the maximum likelihood estimate of the parameter</w:t>
+        <w:t>An architect has out tted a building with 32,000 of the same lightbulb. The factory has pro-vided him with data on when N of these lightbulbs have gone out over their lifetimes. They’ve been measured with D = fx</w:t>
+      </w:r>
+      <w:r>
+        <w:rPr>
+          <w:rFonts w:ascii="Arial" w:cs="Arial" w:eastAsia="Arial" w:hAnsi="Arial"/>
+          <w:sz w:val="31"/>
+          <w:szCs w:val="31"/>
+          <w:color w:val="auto"/>
+          <w:vertAlign w:val="subscript"/>
+        </w:rPr>
+        <w:t>1</w:t>
       </w:r>
       <w:r>
         <w:rPr>
@@ -2614,7 +2592,17 @@
           <w:szCs w:val="22"/>
           <w:color w:val="auto"/>
         </w:rPr>
-        <w:t xml:space="preserve"> λ</w:t>
+        <w:t>; x</w:t>
+      </w:r>
+      <w:r>
+        <w:rPr>
+          <w:rFonts w:ascii="Arial" w:cs="Arial" w:eastAsia="Arial" w:hAnsi="Arial"/>
+          <w:sz w:val="31"/>
+          <w:szCs w:val="31"/>
+          <w:color w:val="auto"/>
+          <w:vertAlign w:val="subscript"/>
+        </w:rPr>
+        <w:t>2</w:t>
       </w:r>
       <w:r>
         <w:rPr>
@@ -2623,7 +2611,17 @@
           <w:szCs w:val="22"/>
           <w:color w:val="auto"/>
         </w:rPr>
-        <w:t xml:space="preserve"> in terms of</w:t>
+        <w:t>; ; x</w:t>
+      </w:r>
+      <w:r>
+        <w:rPr>
+          <w:rFonts w:ascii="Arial" w:cs="Arial" w:eastAsia="Arial" w:hAnsi="Arial"/>
+          <w:sz w:val="31"/>
+          <w:szCs w:val="31"/>
+          <w:color w:val="auto"/>
+          <w:vertAlign w:val="subscript"/>
+        </w:rPr>
+        <w:t>N</w:t>
       </w:r>
       <w:r>
         <w:rPr>
@@ -2632,7 +2630,67 @@
           <w:szCs w:val="22"/>
           <w:color w:val="auto"/>
         </w:rPr>
-        <w:t xml:space="preserve"> x</w:t>
+        <w:t xml:space="preserve"> g</w:t>
+      </w:r>
+    </w:p>
+    <w:p>
+      <w:pPr>
+        <w:spacing w:after="0" w:line="52" w:lineRule="exact"/>
+        <w:rPr>
+          <w:sz w:val="20"/>
+          <w:szCs w:val="20"/>
+          <w:color w:val="auto"/>
+        </w:rPr>
+      </w:pPr>
+    </w:p>
+    <w:p>
+      <w:pPr>
+        <w:spacing w:after="0"/>
+        <w:rPr>
+          <w:sz w:val="20"/>
+          <w:szCs w:val="20"/>
+          <w:color w:val="auto"/>
+        </w:rPr>
+      </w:pPr>
+      <w:r>
+        <w:rPr>
+          <w:rFonts w:ascii="Arial" w:cs="Arial" w:eastAsia="Arial" w:hAnsi="Arial"/>
+          <w:sz w:val="29"/>
+          <w:szCs w:val="29"/>
+          <w:color w:val="auto"/>
+        </w:rPr>
+        <w:t>Question 4 [20 pts]</w:t>
+      </w:r>
+    </w:p>
+    <w:p>
+      <w:pPr>
+        <w:spacing w:after="0" w:line="218" w:lineRule="exact"/>
+        <w:rPr>
+          <w:sz w:val="20"/>
+          <w:szCs w:val="20"/>
+          <w:color w:val="auto"/>
+        </w:rPr>
+      </w:pPr>
+    </w:p>
+    <w:p>
+      <w:pPr>
+        <w:jc w:val="both"/>
+        <w:ind w:right="6"/>
+        <w:spacing w:after="0" w:line="227" w:lineRule="auto"/>
+        <w:rPr>
+          <w:sz w:val="20"/>
+          <w:szCs w:val="20"/>
+          <w:color w:val="auto"/>
+        </w:rPr>
+      </w:pPr>
+      <w:r>
+        <w:rPr>
+          <w:rFonts w:ascii="Arial" w:cs="Arial" w:eastAsia="Arial" w:hAnsi="Arial"/>
+          <w:sz w:val="22"/>
+          <w:szCs w:val="22"/>
+          <w:color w:val="auto"/>
+        </w:rPr>
+        <w:t>Derive the maximum likelihood estimate of the parameter in terms of x</w:t>
       </w:r>
       <w:r>
         <w:rPr>
@@ -2651,22 +2709,22 @@
           <w:szCs w:val="22"/>
           <w:color w:val="auto"/>
         </w:rPr>
-        <w:t>.</w:t>
-      </w:r>
-    </w:p>
-    <w:p>
-      <w:pPr>
-        <w:spacing w:after="0" w:line="200" w:lineRule="exact"/>
-        <w:rPr>
-          <w:sz w:val="20"/>
-          <w:szCs w:val="20"/>
-          <w:color w:val="auto"/>
-        </w:rPr>
-      </w:pPr>
-    </w:p>
-    <w:p>
-      <w:pPr>
-        <w:spacing w:after="0" w:line="209" w:lineRule="exact"/>
+        <w:t>. Please show your work.</w:t>
+      </w:r>
+    </w:p>
+    <w:p>
+      <w:pPr>
+        <w:spacing w:after="0" w:line="200" w:lineRule="exact"/>
+        <w:rPr>
+          <w:sz w:val="20"/>
+          <w:szCs w:val="20"/>
+          <w:color w:val="auto"/>
+        </w:rPr>
+      </w:pPr>
+    </w:p>
+    <w:p>
+      <w:pPr>
+        <w:spacing w:after="0" w:line="226" w:lineRule="exact"/>
         <w:rPr>
           <w:sz w:val="20"/>
           <w:szCs w:val="20"/>
@@ -2695,17 +2753,101 @@
     </w:p>
     <w:p>
       <w:pPr>
-        <w:spacing w:after="0" w:line="277" w:lineRule="exact"/>
-        <w:rPr>
-          <w:sz w:val="20"/>
-          <w:szCs w:val="20"/>
-          <w:color w:val="auto"/>
-        </w:rPr>
-      </w:pPr>
-    </w:p>
-    <w:p>
-      <w:pPr>
-        <w:jc w:val="both"/>
+        <w:sectPr>
+          <w:pgSz w:w="11900" w:h="16838" w:orient="portrait"/>
+          <w:cols w:equalWidth="0" w:num="1">
+            <w:col w:w="9026"/>
+          </w:cols>
+          <w:pgMar w:left="1440" w:top="1428" w:right="1440" w:bottom="683" w:gutter="0" w:footer="0" w:header="0"/>
+        </w:sectPr>
+      </w:pPr>
+    </w:p>
+    <w:p>
+      <w:pPr>
+        <w:spacing w:after="0" w:line="200" w:lineRule="exact"/>
+        <w:rPr>
+          <w:sz w:val="20"/>
+          <w:szCs w:val="20"/>
+          <w:color w:val="auto"/>
+        </w:rPr>
+      </w:pPr>
+    </w:p>
+    <w:p>
+      <w:pPr>
+        <w:spacing w:after="0" w:line="200" w:lineRule="exact"/>
+        <w:rPr>
+          <w:sz w:val="20"/>
+          <w:szCs w:val="20"/>
+          <w:color w:val="auto"/>
+        </w:rPr>
+      </w:pPr>
+    </w:p>
+    <w:p>
+      <w:pPr>
+        <w:spacing w:after="0" w:line="200" w:lineRule="exact"/>
+        <w:rPr>
+          <w:sz w:val="20"/>
+          <w:szCs w:val="20"/>
+          <w:color w:val="auto"/>
+        </w:rPr>
+      </w:pPr>
+    </w:p>
+    <w:p>
+      <w:pPr>
+        <w:spacing w:after="0" w:line="200" w:lineRule="exact"/>
+        <w:rPr>
+          <w:sz w:val="20"/>
+          <w:szCs w:val="20"/>
+          <w:color w:val="auto"/>
+        </w:rPr>
+      </w:pPr>
+    </w:p>
+    <w:p>
+      <w:pPr>
+        <w:spacing w:after="0" w:line="296" w:lineRule="exact"/>
+        <w:rPr>
+          <w:sz w:val="20"/>
+          <w:szCs w:val="20"/>
+          <w:color w:val="auto"/>
+        </w:rPr>
+      </w:pPr>
+    </w:p>
+    <w:p>
+      <w:pPr>
+        <w:ind w:left="8920"/>
+        <w:spacing w:after="0"/>
+        <w:rPr>
+          <w:sz w:val="20"/>
+          <w:szCs w:val="20"/>
+          <w:color w:val="auto"/>
+        </w:rPr>
+      </w:pPr>
+      <w:r>
+        <w:rPr>
+          <w:rFonts w:ascii="Arial" w:cs="Arial" w:eastAsia="Arial" w:hAnsi="Arial"/>
+          <w:sz w:val="17"/>
+          <w:szCs w:val="17"/>
+          <w:color w:val="auto"/>
+        </w:rPr>
+        <w:t>3</w:t>
+      </w:r>
+    </w:p>
+    <w:p>
+      <w:pPr>
+        <w:sectPr>
+          <w:pgSz w:w="11900" w:h="16838" w:orient="portrait"/>
+          <w:cols w:equalWidth="0" w:num="1">
+            <w:col w:w="9026"/>
+          </w:cols>
+          <w:pgMar w:left="1440" w:top="1428" w:right="1440" w:bottom="683" w:gutter="0" w:footer="0" w:header="0"/>
+          <w:type w:val="continuous"/>
+        </w:sectPr>
+      </w:pPr>
+    </w:p>
+    <w:bookmarkStart w:id="3" w:name="page4"/>
+    <w:bookmarkEnd w:id="3"/>
+    <w:p>
+      <w:pPr>
         <w:ind w:right="6"/>
         <w:spacing w:after="0" w:line="245" w:lineRule="auto"/>
         <w:rPr>
@@ -2722,7 +2864,7 @@
           <w:szCs w:val="21"/>
           <w:color w:val="auto"/>
         </w:rPr>
-        <w:t>When you have finished, follow the instructions on the</w:t>
+        <w:t>When you have nished, follow the instructions on the</w:t>
       </w:r>
       <w:r>
         <w:rPr>
@@ -2743,15 +2885,6 @@
           </w:rPr>
           <w:t>homework main page</w:t>
         </w:r>
-        <w:r>
-          <w:rPr>
-            <w:rFonts w:ascii="Arial" w:cs="Arial" w:eastAsia="Arial" w:hAnsi="Arial"/>
-            <w:sz w:val="21"/>
-            <w:szCs w:val="21"/>
-            <w:color w:val="auto"/>
-          </w:rPr>
-          <w:t xml:space="preserve"> </w:t>
-        </w:r>
       </w:hyperlink>
       <w:r>
         <w:rPr>
@@ -2760,7 +2893,7 @@
           <w:szCs w:val="21"/>
           <w:color w:val="auto"/>
         </w:rPr>
-        <w:t>commit your code, outputs, and PDF writeup to your repository and provide the repository link to</w:t>
+        <w:t>. Commit your code, outputs, and PDF writeup to your repository and provide the repository link to</w:t>
       </w:r>
       <w:r>
         <w:rPr>
@@ -2771,7 +2904,7 @@
         </w:rPr>
         <w:t xml:space="preserve"> </w:t>
       </w:r>
-      <w:hyperlink r:id="rId16">
+      <w:hyperlink r:id="rId18">
         <w:r>
           <w:rPr>
             <w:rFonts w:ascii="Arial" w:cs="Arial" w:eastAsia="Arial" w:hAnsi="Arial"/>
@@ -2799,7 +2932,7 @@
           <w:cols w:equalWidth="0" w:num="1">
             <w:col w:w="9026"/>
           </w:cols>
-          <w:pgMar w:left="1440" w:top="1392" w:right="1440" w:bottom="683" w:gutter="0" w:footer="0" w:header="0"/>
+          <w:pgMar w:left="1440" w:top="1428" w:right="1440" w:bottom="683" w:gutter="0" w:footer="0" w:header="0"/>
         </w:sectPr>
       </w:pPr>
     </w:p>
@@ -3285,7 +3418,187 @@
     </w:p>
     <w:p>
       <w:pPr>
-        <w:spacing w:after="0" w:line="207" w:lineRule="exact"/>
+        <w:spacing w:after="0" w:line="200" w:lineRule="exact"/>
+        <w:rPr>
+          <w:sz w:val="20"/>
+          <w:szCs w:val="20"/>
+          <w:color w:val="auto"/>
+        </w:rPr>
+      </w:pPr>
+    </w:p>
+    <w:p>
+      <w:pPr>
+        <w:spacing w:after="0" w:line="200" w:lineRule="exact"/>
+        <w:rPr>
+          <w:sz w:val="20"/>
+          <w:szCs w:val="20"/>
+          <w:color w:val="auto"/>
+        </w:rPr>
+      </w:pPr>
+    </w:p>
+    <w:p>
+      <w:pPr>
+        <w:spacing w:after="0" w:line="200" w:lineRule="exact"/>
+        <w:rPr>
+          <w:sz w:val="20"/>
+          <w:szCs w:val="20"/>
+          <w:color w:val="auto"/>
+        </w:rPr>
+      </w:pPr>
+    </w:p>
+    <w:p>
+      <w:pPr>
+        <w:spacing w:after="0" w:line="200" w:lineRule="exact"/>
+        <w:rPr>
+          <w:sz w:val="20"/>
+          <w:szCs w:val="20"/>
+          <w:color w:val="auto"/>
+        </w:rPr>
+      </w:pPr>
+    </w:p>
+    <w:p>
+      <w:pPr>
+        <w:spacing w:after="0" w:line="200" w:lineRule="exact"/>
+        <w:rPr>
+          <w:sz w:val="20"/>
+          <w:szCs w:val="20"/>
+          <w:color w:val="auto"/>
+        </w:rPr>
+      </w:pPr>
+    </w:p>
+    <w:p>
+      <w:pPr>
+        <w:spacing w:after="0" w:line="200" w:lineRule="exact"/>
+        <w:rPr>
+          <w:sz w:val="20"/>
+          <w:szCs w:val="20"/>
+          <w:color w:val="auto"/>
+        </w:rPr>
+      </w:pPr>
+    </w:p>
+    <w:p>
+      <w:pPr>
+        <w:spacing w:after="0" w:line="200" w:lineRule="exact"/>
+        <w:rPr>
+          <w:sz w:val="20"/>
+          <w:szCs w:val="20"/>
+          <w:color w:val="auto"/>
+        </w:rPr>
+      </w:pPr>
+    </w:p>
+    <w:p>
+      <w:pPr>
+        <w:spacing w:after="0" w:line="200" w:lineRule="exact"/>
+        <w:rPr>
+          <w:sz w:val="20"/>
+          <w:szCs w:val="20"/>
+          <w:color w:val="auto"/>
+        </w:rPr>
+      </w:pPr>
+    </w:p>
+    <w:p>
+      <w:pPr>
+        <w:spacing w:after="0" w:line="200" w:lineRule="exact"/>
+        <w:rPr>
+          <w:sz w:val="20"/>
+          <w:szCs w:val="20"/>
+          <w:color w:val="auto"/>
+        </w:rPr>
+      </w:pPr>
+    </w:p>
+    <w:p>
+      <w:pPr>
+        <w:spacing w:after="0" w:line="200" w:lineRule="exact"/>
+        <w:rPr>
+          <w:sz w:val="20"/>
+          <w:szCs w:val="20"/>
+          <w:color w:val="auto"/>
+        </w:rPr>
+      </w:pPr>
+    </w:p>
+    <w:p>
+      <w:pPr>
+        <w:spacing w:after="0" w:line="200" w:lineRule="exact"/>
+        <w:rPr>
+          <w:sz w:val="20"/>
+          <w:szCs w:val="20"/>
+          <w:color w:val="auto"/>
+        </w:rPr>
+      </w:pPr>
+    </w:p>
+    <w:p>
+      <w:pPr>
+        <w:spacing w:after="0" w:line="200" w:lineRule="exact"/>
+        <w:rPr>
+          <w:sz w:val="20"/>
+          <w:szCs w:val="20"/>
+          <w:color w:val="auto"/>
+        </w:rPr>
+      </w:pPr>
+    </w:p>
+    <w:p>
+      <w:pPr>
+        <w:spacing w:after="0" w:line="200" w:lineRule="exact"/>
+        <w:rPr>
+          <w:sz w:val="20"/>
+          <w:szCs w:val="20"/>
+          <w:color w:val="auto"/>
+        </w:rPr>
+      </w:pPr>
+    </w:p>
+    <w:p>
+      <w:pPr>
+        <w:spacing w:after="0" w:line="200" w:lineRule="exact"/>
+        <w:rPr>
+          <w:sz w:val="20"/>
+          <w:szCs w:val="20"/>
+          <w:color w:val="auto"/>
+        </w:rPr>
+      </w:pPr>
+    </w:p>
+    <w:p>
+      <w:pPr>
+        <w:spacing w:after="0" w:line="200" w:lineRule="exact"/>
+        <w:rPr>
+          <w:sz w:val="20"/>
+          <w:szCs w:val="20"/>
+          <w:color w:val="auto"/>
+        </w:rPr>
+      </w:pPr>
+    </w:p>
+    <w:p>
+      <w:pPr>
+        <w:spacing w:after="0" w:line="200" w:lineRule="exact"/>
+        <w:rPr>
+          <w:sz w:val="20"/>
+          <w:szCs w:val="20"/>
+          <w:color w:val="auto"/>
+        </w:rPr>
+      </w:pPr>
+    </w:p>
+    <w:p>
+      <w:pPr>
+        <w:spacing w:after="0" w:line="200" w:lineRule="exact"/>
+        <w:rPr>
+          <w:sz w:val="20"/>
+          <w:szCs w:val="20"/>
+          <w:color w:val="auto"/>
+        </w:rPr>
+      </w:pPr>
+    </w:p>
+    <w:p>
+      <w:pPr>
+        <w:spacing w:after="0" w:line="200" w:lineRule="exact"/>
+        <w:rPr>
+          <w:sz w:val="20"/>
+          <w:szCs w:val="20"/>
+          <w:color w:val="auto"/>
+        </w:rPr>
+      </w:pPr>
+    </w:p>
+    <w:p>
+      <w:pPr>
+        <w:spacing w:after="0" w:line="274" w:lineRule="exact"/>
         <w:rPr>
           <w:sz w:val="20"/>
           <w:szCs w:val="20"/>
@@ -3310,7 +3623,7 @@
           <w:szCs w:val="17"/>
           <w:color w:val="auto"/>
         </w:rPr>
-        <w:t>3</w:t>
+        <w:t>4</w:t>
       </w:r>
     </w:p>
     <w:sectPr>
@@ -3318,7 +3631,7 @@
       <w:cols w:equalWidth="0" w:num="1">
         <w:col w:w="9026"/>
       </w:cols>
-      <w:pgMar w:left="1440" w:top="1392" w:right="1440" w:bottom="683" w:gutter="0" w:footer="0" w:header="0"/>
+      <w:pgMar w:left="1440" w:top="1428" w:right="1440" w:bottom="683" w:gutter="0" w:footer="0" w:header="0"/>
       <w:type w:val="continuous"/>
     </w:sectPr>
   </w:body>
@@ -3328,43 +3641,17 @@
 <file path=word/numbering.xml><?xml version="1.0" encoding="utf-8"?>
 <w:numbering xmlns:w="http://schemas.openxmlformats.org/wordprocessingml/2006/main">
   <w:abstractNum w:abstractNumId="0">
-    <w:nsid w:val="66334873"/>
+    <w:nsid w:val="327B23C6"/>
     <w:multiLevelType w:val="hybridMultilevel"/>
     <w:lvl w:ilvl="0">
       <w:lvlJc w:val="left"/>
-      <w:lvlText w:val="•"/>
-      <w:numFmt w:val="bullet"/>
-      <w:start w:val="1"/>
-    </w:lvl>
-  </w:abstractNum>
-  <w:abstractNum w:abstractNumId="1">
-    <w:nsid w:val="74B0DC51"/>
-    <w:multiLevelType w:val="hybridMultilevel"/>
-    <w:lvl w:ilvl="0">
-      <w:lvlJc w:val="left"/>
-      <w:lvlText w:val="•"/>
-      <w:numFmt w:val="bullet"/>
-      <w:start w:val="1"/>
-    </w:lvl>
-  </w:abstractNum>
-  <w:abstractNum w:abstractNumId="2">
-    <w:nsid w:val="19495CFF"/>
-    <w:multiLevelType w:val="hybridMultilevel"/>
-    <w:lvl w:ilvl="0">
-      <w:lvlJc w:val="left"/>
-      <w:lvlText w:val="•"/>
+      <w:lvlText w:val=""/>
       <w:numFmt w:val="bullet"/>
       <w:start w:val="1"/>
     </w:lvl>
   </w:abstractNum>
   <w:num w:numId="1">
     <w:abstractNumId w:val="0"/>
-  </w:num>
-  <w:num w:numId="2">
-    <w:abstractNumId w:val="1"/>
-  </w:num>
-  <w:num w:numId="3">
-    <w:abstractNumId w:val="2"/>
   </w:num>
 </w:numbering>
 </file>

</xml_diff>